<commit_message>
Natuke juttu, paigaldasin pygame-i
</commit_message>
<xml_diff>
--- a/4-bit Computer - Praktiline too - Borka.docx
+++ b/4-bit Computer - Praktiline too - Borka.docx
@@ -647,6 +647,7 @@
     </w:p>
     <w:p>
       <w:pPr>
+        <w:spacing w:line="360" w:lineRule="auto"/>
         <w:rPr>
           <w:noProof/>
           <w:lang w:val="et-EE"/>
@@ -949,15 +950,6 @@
           <w:lang w:val="et-EE"/>
         </w:rPr>
       </w:pPr>
-    </w:p>
-    <w:p>
-      <w:pPr>
-        <w:spacing w:line="360" w:lineRule="auto"/>
-        <w:rPr>
-          <w:noProof/>
-          <w:lang w:val="et-EE"/>
-        </w:rPr>
-      </w:pPr>
       <w:r>
         <w:rPr>
           <w:noProof/>
@@ -1033,7 +1025,6 @@
       <w:r>
         <w:rPr>
           <w:noProof/>
-          <w:color w:val="FF0000"/>
           <w:lang w:val="et-EE"/>
         </w:rPr>
         <w:t xml:space="preserve">Trükkplaat on montaažiplaat, millele on võimalik paigaldada elektroonikakomponente ja neid omavahel ühendada. </w:t>
@@ -1144,87 +1135,667 @@
         </w:rPr>
         <w:t xml:space="preserve"> üheskoos</w:t>
       </w:r>
+      <w:r>
+        <w:rPr>
+          <w:noProof/>
+          <w:lang w:val="et-EE"/>
+        </w:rPr>
+        <w:t xml:space="preserve"> võimaldavad läbi viia erinevaid ülesandeid. </w:t>
+      </w:r>
+    </w:p>
+    <w:p>
+      <w:pPr>
+        <w:spacing w:line="360" w:lineRule="auto"/>
+        <w:rPr>
+          <w:noProof/>
+          <w:lang w:val="et-EE"/>
+        </w:rPr>
+      </w:pPr>
+    </w:p>
+    <w:p>
+      <w:pPr>
+        <w:spacing w:line="360" w:lineRule="auto"/>
+        <w:rPr>
+          <w:noProof/>
+          <w:lang w:val="et-EE"/>
+        </w:rPr>
+      </w:pPr>
+    </w:p>
+    <w:p>
+      <w:pPr>
+        <w:spacing w:line="360" w:lineRule="auto"/>
+        <w:rPr>
+          <w:noProof/>
+          <w:lang w:val="et-EE"/>
+        </w:rPr>
+      </w:pPr>
+    </w:p>
+    <w:p>
+      <w:pPr>
+        <w:spacing w:line="360" w:lineRule="auto"/>
+        <w:rPr>
+          <w:noProof/>
+          <w:lang w:val="et-EE"/>
+        </w:rPr>
+      </w:pPr>
+    </w:p>
+    <w:p>
+      <w:pPr>
+        <w:spacing w:line="360" w:lineRule="auto"/>
+        <w:rPr>
+          <w:noProof/>
+          <w:lang w:val="et-EE"/>
+        </w:rPr>
+      </w:pPr>
+    </w:p>
+    <w:p>
+      <w:pPr>
+        <w:spacing w:line="360" w:lineRule="auto"/>
+        <w:rPr>
+          <w:noProof/>
+          <w:lang w:val="et-EE"/>
+        </w:rPr>
+      </w:pPr>
+    </w:p>
+    <w:p>
+      <w:pPr>
+        <w:spacing w:line="360" w:lineRule="auto"/>
+        <w:rPr>
+          <w:noProof/>
+          <w:lang w:val="et-EE"/>
+        </w:rPr>
+      </w:pPr>
+    </w:p>
+    <w:p>
+      <w:pPr>
+        <w:pStyle w:val="Heading1"/>
+        <w:numPr>
+          <w:ilvl w:val="0"/>
+          <w:numId w:val="1"/>
+        </w:numPr>
+        <w:spacing w:line="360" w:lineRule="auto"/>
+        <w:rPr>
+          <w:noProof/>
+          <w:lang w:val="et-EE"/>
+        </w:rPr>
+      </w:pPr>
+      <w:r>
+        <w:rPr>
+          <w:noProof/>
+          <w:lang w:val="et-EE"/>
+        </w:rPr>
+        <w:lastRenderedPageBreak/>
+        <w:t>TRÜKKPLAADIL SUMMEERIMINE</w:t>
+      </w:r>
+    </w:p>
+    <w:p>
+      <w:pPr>
+        <w:pStyle w:val="Heading1"/>
+        <w:numPr>
+          <w:ilvl w:val="0"/>
+          <w:numId w:val="1"/>
+        </w:numPr>
+        <w:spacing w:line="360" w:lineRule="auto"/>
+        <w:rPr>
+          <w:lang w:val="et-EE"/>
+        </w:rPr>
+      </w:pPr>
+      <w:r>
+        <w:rPr>
+          <w:lang w:val="et-EE"/>
+        </w:rPr>
+        <w:t>ETTEVALMISTUS TÖÖKS</w:t>
+      </w:r>
+    </w:p>
+    <w:p>
+      <w:pPr>
+        <w:pStyle w:val="Heading2"/>
+        <w:numPr>
+          <w:ilvl w:val="1"/>
+          <w:numId w:val="7"/>
+        </w:numPr>
+        <w:spacing w:line="360" w:lineRule="auto"/>
+        <w:rPr>
+          <w:lang w:val="et-EE"/>
+        </w:rPr>
+      </w:pPr>
+      <w:r>
+        <w:rPr>
+          <w:lang w:val="et-EE"/>
+        </w:rPr>
+        <w:t>Teooria läbimine</w:t>
+      </w:r>
+    </w:p>
+    <w:p>
+      <w:pPr>
+        <w:spacing w:line="360" w:lineRule="auto"/>
+        <w:ind w:firstLine="360"/>
+        <w:rPr>
+          <w:lang w:val="et-EE"/>
+        </w:rPr>
+      </w:pPr>
+      <w:r>
+        <w:rPr>
+          <w:lang w:val="et-EE"/>
+        </w:rPr>
+        <w:t xml:space="preserve">Enne praktilise osaga algust tegemist, tuli läbida suurel hulgal teooriat. Alustasin sellest mida sai kirjeldatud eelmises peatükis: kuidas trükkplaadiga summeerimine käib. Edasi liikusin </w:t>
+      </w:r>
+      <w:r>
+        <w:rPr>
+          <w:lang w:val="et-EE"/>
+        </w:rPr>
+        <w:t xml:space="preserve">trükkplaadi valmistamise juurde. </w:t>
+      </w:r>
+      <w:r>
+        <w:rPr>
+          <w:highlight w:val="red"/>
+          <w:lang w:val="et-EE"/>
+        </w:rPr>
+        <w:t>Terve hunnik linke?</w:t>
+      </w:r>
+      <w:r>
+        <w:rPr>
+          <w:lang w:val="et-EE"/>
+        </w:rPr>
+        <w:t xml:space="preserve"> </w:t>
+      </w:r>
+    </w:p>
+    <w:p>
+      <w:pPr>
+        <w:pStyle w:val="Heading2"/>
+        <w:numPr>
+          <w:ilvl w:val="1"/>
+          <w:numId w:val="7"/>
+        </w:numPr>
+        <w:spacing w:line="360" w:lineRule="auto"/>
+        <w:rPr>
+          <w:lang w:val="et-EE"/>
+        </w:rPr>
+      </w:pPr>
+      <w:r>
+        <w:rPr>
+          <w:lang w:val="et-EE"/>
+        </w:rPr>
+        <w:t>Skeemi d</w:t>
+      </w:r>
+      <w:r>
+        <w:rPr>
+          <w:lang w:val="et-EE"/>
+        </w:rPr>
+        <w:t>igitaalse versiooni töötlemine</w:t>
+      </w:r>
+    </w:p>
+    <w:p>
+      <w:pPr>
+        <w:ind w:firstLine="360"/>
+        <w:rPr>
+          <w:lang w:val="et-EE"/>
+        </w:rPr>
+      </w:pPr>
+      <w:r>
+        <w:rPr>
+          <w:lang w:val="et-EE"/>
+        </w:rPr>
+        <w:t xml:space="preserve">Kuna tegemist oli esimese korraga, mil olen püüdnud trükkplaati valmistada, teadsin, et </w:t>
+      </w:r>
+      <w:r>
+        <w:rPr>
+          <w:lang w:val="et-EE"/>
+        </w:rPr>
+        <w:t>terve plaadi söövitamine korraga võib osutuda raskeks ning vea korral peaks terve plaadi välja vahetama. Seega otsustasin plaadi jagada kuueks erinevaks osaks: 4 liitjat</w:t>
+      </w:r>
+      <w:r>
+        <w:t xml:space="preserve">, </w:t>
+      </w:r>
+      <w:proofErr w:type="spellStart"/>
+      <w:r>
+        <w:t>sisendplaat</w:t>
+      </w:r>
+      <w:proofErr w:type="spellEnd"/>
+      <w:r>
+        <w:t xml:space="preserve"> </w:t>
+      </w:r>
+      <w:proofErr w:type="spellStart"/>
+      <w:r>
+        <w:t>ja</w:t>
+      </w:r>
+      <w:proofErr w:type="spellEnd"/>
+      <w:r>
+        <w:t xml:space="preserve"> v</w:t>
+      </w:r>
+      <w:r>
+        <w:rPr>
+          <w:lang w:val="et-EE"/>
+        </w:rPr>
+        <w:t xml:space="preserve">äljundplaat. Selleks tuli võtta trükkplaadi skeemi digitaalne versioon ja sealt eraldada vastavad osad. </w:t>
+      </w:r>
+      <w:r>
+        <w:rPr>
+          <w:highlight w:val="red"/>
+          <w:lang w:val="et-EE"/>
+        </w:rPr>
+        <w:t>Pilt</w:t>
+      </w:r>
+    </w:p>
+    <w:p>
+      <w:pPr>
+        <w:pStyle w:val="Heading2"/>
+        <w:numPr>
+          <w:ilvl w:val="1"/>
+          <w:numId w:val="7"/>
+        </w:numPr>
+        <w:spacing w:line="360" w:lineRule="auto"/>
+        <w:rPr>
+          <w:lang w:val="et-EE"/>
+        </w:rPr>
+      </w:pPr>
+      <w:r>
+        <w:rPr>
+          <w:lang w:val="et-EE"/>
+        </w:rPr>
+        <w:t>Materjalide hankimine</w:t>
+      </w:r>
+    </w:p>
+    <w:p>
+      <w:pPr>
+        <w:ind w:firstLine="360"/>
+        <w:rPr>
+          <w:lang w:val="et-EE"/>
+        </w:rPr>
+      </w:pPr>
+      <w:r>
+        <w:rPr>
+          <w:lang w:val="et-EE"/>
+        </w:rPr>
+        <w:t xml:space="preserve">Materialid summatori valmistamiseks sai tellitud OÜ Dormikori oomipoest. </w:t>
+      </w:r>
+      <w:r>
+        <w:rPr>
+          <w:highlight w:val="red"/>
+          <w:lang w:val="et-EE"/>
+        </w:rPr>
+        <w:t>Juppide nimistu</w:t>
+      </w:r>
+      <w:r>
+        <w:rPr>
+          <w:lang w:val="et-EE"/>
+        </w:rPr>
+        <w:t xml:space="preserve">. Samuti sai endale muretsetud </w:t>
+      </w:r>
+      <w:r>
+        <w:rPr>
+          <w:lang w:val="et-EE"/>
+        </w:rPr>
+        <w:t xml:space="preserve">uus püstolkolb ja peenikesed puurid trükkplaadile ühenduskohtade tegemiseks. </w:t>
+      </w:r>
+    </w:p>
+    <w:p>
+      <w:pPr>
+        <w:pStyle w:val="Heading1"/>
+        <w:numPr>
+          <w:ilvl w:val="0"/>
+          <w:numId w:val="7"/>
+        </w:numPr>
+        <w:spacing w:line="360" w:lineRule="auto"/>
+        <w:rPr>
+          <w:lang w:val="et-EE"/>
+        </w:rPr>
+      </w:pPr>
+      <w:r>
+        <w:rPr>
+          <w:lang w:val="et-EE"/>
+        </w:rPr>
+        <w:t>TRÜKKPLAADI VALMISTAMINE</w:t>
+      </w:r>
+    </w:p>
+    <w:p>
+      <w:pPr>
+        <w:pStyle w:val="Heading2"/>
+        <w:numPr>
+          <w:ilvl w:val="1"/>
+          <w:numId w:val="8"/>
+        </w:numPr>
+        <w:spacing w:line="360" w:lineRule="auto"/>
+        <w:rPr>
+          <w:lang w:val="et-EE"/>
+        </w:rPr>
+      </w:pPr>
+      <w:r>
+        <w:rPr>
+          <w:lang w:val="et-EE"/>
+        </w:rPr>
+        <w:t>Radade printimine</w:t>
+      </w:r>
+      <w:r>
+        <w:rPr>
+          <w:lang w:val="et-EE"/>
+        </w:rPr>
+        <w:t xml:space="preserve"> ja ülekandm</w:t>
+      </w:r>
       <w:bookmarkStart w:id="0" w:name="_GoBack"/>
       <w:bookmarkEnd w:id="0"/>
       <w:r>
         <w:rPr>
-          <w:noProof/>
-          <w:lang w:val="et-EE"/>
-        </w:rPr>
-        <w:t xml:space="preserve"> võimaldavad läbi viia erinevaid ülesandeid. </w:t>
-      </w:r>
-    </w:p>
-    <w:p>
-      <w:pPr>
-        <w:spacing w:line="360" w:lineRule="auto"/>
-        <w:rPr>
-          <w:noProof/>
-          <w:lang w:val="et-EE"/>
-        </w:rPr>
-      </w:pPr>
-    </w:p>
-    <w:p>
-      <w:pPr>
-        <w:spacing w:line="360" w:lineRule="auto"/>
-        <w:rPr>
-          <w:noProof/>
-          <w:lang w:val="et-EE"/>
-        </w:rPr>
-      </w:pPr>
-    </w:p>
-    <w:p>
-      <w:pPr>
-        <w:spacing w:line="360" w:lineRule="auto"/>
-        <w:rPr>
-          <w:noProof/>
-          <w:lang w:val="et-EE"/>
-        </w:rPr>
-      </w:pPr>
-    </w:p>
-    <w:p>
-      <w:pPr>
-        <w:spacing w:line="360" w:lineRule="auto"/>
-        <w:rPr>
-          <w:noProof/>
-          <w:lang w:val="et-EE"/>
-        </w:rPr>
-      </w:pPr>
-    </w:p>
-    <w:p>
-      <w:pPr>
-        <w:spacing w:line="360" w:lineRule="auto"/>
-        <w:rPr>
-          <w:noProof/>
-          <w:lang w:val="et-EE"/>
-        </w:rPr>
-      </w:pPr>
-    </w:p>
-    <w:p>
-      <w:pPr>
-        <w:spacing w:line="360" w:lineRule="auto"/>
-        <w:rPr>
-          <w:noProof/>
-          <w:lang w:val="et-EE"/>
-        </w:rPr>
-      </w:pPr>
-    </w:p>
-    <w:p>
-      <w:pPr>
-        <w:spacing w:line="360" w:lineRule="auto"/>
-        <w:rPr>
-          <w:noProof/>
-          <w:lang w:val="et-EE"/>
-        </w:rPr>
-      </w:pPr>
-    </w:p>
-    <w:p>
-      <w:pPr>
-        <w:spacing w:line="360" w:lineRule="auto"/>
-        <w:rPr>
-          <w:noProof/>
-          <w:lang w:val="et-EE"/>
-        </w:rPr>
-      </w:pPr>
+          <w:lang w:val="et-EE"/>
+        </w:rPr>
+        <w:t>ine trükkplaadile</w:t>
+      </w:r>
+    </w:p>
+    <w:p>
+      <w:pPr>
+        <w:ind w:firstLine="360"/>
+        <w:rPr>
+          <w:lang w:val="et-EE"/>
+        </w:rPr>
+      </w:pPr>
+      <w:r>
+        <w:rPr>
+          <w:lang w:val="et-EE"/>
+        </w:rPr>
+        <w:t xml:space="preserve">Olles digitaalversiooni juba vastavalt vajadusele tükkideks jaganud, ei jää muud üle kui eksportida igast tükist prinditav versioon ja siis laserprinteriga </w:t>
+      </w:r>
+      <w:r>
+        <w:rPr>
+          <w:lang w:val="et-EE"/>
+        </w:rPr>
+        <w:t xml:space="preserve">mitu koopiat välja printida. Laserprinteri vajadus avaldub printimise viisil. Tahm, mida printer paberile kannab, on triikimise teel ülekantav vaskplaadile. Tindiprinteri puhul see võimalik ei ole. </w:t>
+      </w:r>
+    </w:p>
+    <w:p>
+      <w:pPr>
+        <w:ind w:firstLine="360"/>
+        <w:rPr>
+          <w:lang w:val="et-EE"/>
+        </w:rPr>
+      </w:pPr>
+      <w:r>
+        <w:rPr>
+          <w:lang w:val="et-EE"/>
+        </w:rPr>
+        <w:t xml:space="preserve">Ülekandmise jaoks asetatakse paberileht, millele trükitud vastav skeem, tagurpidi trükkplaadile. Seejärel kuumutatakse lehte umbes 10 minutit triikrauaga. See võimaldab paberile kinnitunud tahmal lehest eemalduda ja kinnituda vasele. </w:t>
+      </w:r>
+      <w:r>
+        <w:rPr>
+          <w:highlight w:val="red"/>
+          <w:lang w:val="et-EE"/>
+        </w:rPr>
+        <w:t>Pildid</w:t>
+      </w:r>
+      <w:r>
+        <w:rPr>
+          <w:highlight w:val="red"/>
+          <w:lang w:val="et-EE"/>
+        </w:rPr>
+        <w:t xml:space="preserve"> (expressPCB + triikimine) </w:t>
+      </w:r>
+      <w:r>
+        <w:rPr>
+          <w:highlight w:val="red"/>
+          <w:lang w:val="et-EE"/>
+        </w:rPr>
+        <w:t>, veel kirjeldust (mahapesemine)</w:t>
+      </w:r>
+    </w:p>
+    <w:p>
+      <w:pPr>
+        <w:pStyle w:val="Heading2"/>
+        <w:numPr>
+          <w:ilvl w:val="1"/>
+          <w:numId w:val="8"/>
+        </w:numPr>
+        <w:spacing w:line="360" w:lineRule="auto"/>
+        <w:rPr>
+          <w:lang w:val="et-EE"/>
+        </w:rPr>
+      </w:pPr>
+      <w:r>
+        <w:rPr>
+          <w:lang w:val="et-EE"/>
+        </w:rPr>
+        <w:t xml:space="preserve"> </w:t>
+      </w:r>
+      <w:r>
+        <w:rPr>
+          <w:lang w:val="et-EE"/>
+        </w:rPr>
+        <w:t>Söövitamine</w:t>
+      </w:r>
+    </w:p>
+    <w:p>
+      <w:pPr>
+        <w:ind w:firstLine="360"/>
+        <w:rPr>
+          <w:lang w:val="et-EE"/>
+        </w:rPr>
+      </w:pPr>
+      <w:r>
+        <w:rPr>
+          <w:lang w:val="et-EE"/>
+        </w:rPr>
+        <w:t>Söövitamiseks tuli</w:t>
+      </w:r>
+      <w:r>
+        <w:rPr>
+          <w:lang w:val="et-EE"/>
+        </w:rPr>
+        <w:t xml:space="preserve"> valmistada lahus. Kasutasin selleks 250g FeCl</w:t>
+      </w:r>
+      <w:r>
+        <w:rPr>
+          <w:vertAlign w:val="subscript"/>
+          <w:lang w:val="et-EE"/>
+        </w:rPr>
+        <w:t>3</w:t>
+      </w:r>
+      <w:r>
+        <w:rPr>
+          <w:lang w:val="et-EE"/>
+        </w:rPr>
+        <w:t xml:space="preserve"> pulbrit, millest sai valmistada ühe liitri lahust. </w:t>
+      </w:r>
+      <w:r>
+        <w:rPr>
+          <w:lang w:val="et-EE"/>
+        </w:rPr>
+        <w:t xml:space="preserve">Jälgides ohutusnõudeid, tegelesin lahusega väliruumis. Söövitamise optimiseerimiseks soojendasin ning segasin lahust. Igat trükkplaati, millele skeem peale triigitud, hoidsin lahuses umbes 20-30 minutit. </w:t>
+      </w:r>
+      <w:r>
+        <w:rPr>
+          <w:highlight w:val="red"/>
+          <w:lang w:val="et-EE"/>
+        </w:rPr>
+        <w:t>Blabla veel juttu ja pilte</w:t>
+      </w:r>
+    </w:p>
+    <w:p>
+      <w:pPr>
+        <w:pStyle w:val="Heading2"/>
+        <w:numPr>
+          <w:ilvl w:val="1"/>
+          <w:numId w:val="8"/>
+        </w:numPr>
+        <w:spacing w:line="360" w:lineRule="auto"/>
+        <w:rPr>
+          <w:lang w:val="et-EE"/>
+        </w:rPr>
+      </w:pPr>
+      <w:r>
+        <w:rPr>
+          <w:lang w:val="et-EE"/>
+        </w:rPr>
+        <w:t xml:space="preserve"> </w:t>
+      </w:r>
+      <w:r>
+        <w:rPr>
+          <w:lang w:val="et-EE"/>
+        </w:rPr>
+        <w:t>Puurimine</w:t>
+      </w:r>
+    </w:p>
+    <w:p>
+      <w:pPr>
+        <w:rPr>
+          <w:lang w:val="et-EE"/>
+        </w:rPr>
+      </w:pPr>
+      <w:r>
+        <w:rPr>
+          <w:lang w:val="et-EE"/>
+        </w:rPr>
+        <w:t xml:space="preserve">Puurimiseks </w:t>
+      </w:r>
+    </w:p>
+    <w:p>
+      <w:pPr>
+        <w:pStyle w:val="Heading2"/>
+        <w:numPr>
+          <w:ilvl w:val="1"/>
+          <w:numId w:val="8"/>
+        </w:numPr>
+        <w:spacing w:line="360" w:lineRule="auto"/>
+        <w:rPr>
+          <w:lang w:val="et-EE"/>
+        </w:rPr>
+      </w:pPr>
+      <w:r>
+        <w:rPr>
+          <w:lang w:val="et-EE"/>
+        </w:rPr>
+        <w:lastRenderedPageBreak/>
+        <w:t xml:space="preserve"> </w:t>
+      </w:r>
+      <w:r>
+        <w:rPr>
+          <w:lang w:val="et-EE"/>
+        </w:rPr>
+        <w:t>Jootmine</w:t>
+      </w:r>
+    </w:p>
+    <w:p>
+      <w:pPr>
+        <w:pStyle w:val="Heading2"/>
+        <w:numPr>
+          <w:ilvl w:val="1"/>
+          <w:numId w:val="8"/>
+        </w:numPr>
+        <w:spacing w:line="360" w:lineRule="auto"/>
+        <w:rPr>
+          <w:lang w:val="et-EE"/>
+        </w:rPr>
+      </w:pPr>
+      <w:r>
+        <w:rPr>
+          <w:lang w:val="et-EE"/>
+        </w:rPr>
+        <w:t xml:space="preserve"> </w:t>
+      </w:r>
+      <w:r>
+        <w:rPr>
+          <w:lang w:val="et-EE"/>
+        </w:rPr>
+        <w:t>Ühendamine</w:t>
+      </w:r>
+    </w:p>
+    <w:p>
+      <w:pPr>
+        <w:pStyle w:val="Heading2"/>
+        <w:numPr>
+          <w:ilvl w:val="1"/>
+          <w:numId w:val="8"/>
+        </w:numPr>
+        <w:spacing w:line="360" w:lineRule="auto"/>
+        <w:rPr>
+          <w:lang w:val="et-EE"/>
+        </w:rPr>
+      </w:pPr>
+      <w:r>
+        <w:rPr>
+          <w:lang w:val="et-EE"/>
+        </w:rPr>
+        <w:t xml:space="preserve"> </w:t>
+      </w:r>
+      <w:r>
+        <w:rPr>
+          <w:lang w:val="et-EE"/>
+        </w:rPr>
+        <w:t>Testimine</w:t>
+      </w:r>
+    </w:p>
+    <w:p>
+      <w:pPr>
+        <w:pStyle w:val="Heading1"/>
+        <w:numPr>
+          <w:ilvl w:val="0"/>
+          <w:numId w:val="8"/>
+        </w:numPr>
+        <w:spacing w:line="360" w:lineRule="auto"/>
+        <w:rPr>
+          <w:lang w:val="et-EE"/>
+        </w:rPr>
+      </w:pPr>
+      <w:r>
+        <w:rPr>
+          <w:lang w:val="et-EE"/>
+        </w:rPr>
+        <w:t>LÕPP-PRODUKT</w:t>
+      </w:r>
+    </w:p>
+    <w:p>
+      <w:pPr>
+        <w:pStyle w:val="Heading1"/>
+        <w:numPr>
+          <w:ilvl w:val="0"/>
+          <w:numId w:val="8"/>
+        </w:numPr>
+        <w:spacing w:line="360" w:lineRule="auto"/>
+        <w:rPr>
+          <w:lang w:val="et-EE"/>
+        </w:rPr>
+      </w:pPr>
+      <w:r>
+        <w:rPr>
+          <w:lang w:val="et-EE"/>
+        </w:rPr>
+        <w:t>KOKKUVÕTE</w:t>
+      </w:r>
+    </w:p>
+    <w:p>
+      <w:pPr>
+        <w:pStyle w:val="Heading1"/>
+        <w:numPr>
+          <w:ilvl w:val="0"/>
+          <w:numId w:val="8"/>
+        </w:numPr>
+        <w:spacing w:line="360" w:lineRule="auto"/>
+        <w:rPr>
+          <w:lang w:val="et-EE"/>
+        </w:rPr>
+      </w:pPr>
+      <w:r>
+        <w:rPr>
+          <w:lang w:val="et-EE"/>
+        </w:rPr>
+        <w:t>LISAD</w:t>
+      </w:r>
+    </w:p>
+    <w:p>
+      <w:pPr>
+        <w:pStyle w:val="Heading1"/>
+        <w:numPr>
+          <w:ilvl w:val="0"/>
+          <w:numId w:val="8"/>
+        </w:numPr>
+        <w:spacing w:line="360" w:lineRule="auto"/>
+        <w:rPr>
+          <w:lang w:val="et-EE"/>
+        </w:rPr>
+      </w:pPr>
+      <w:r>
+        <w:rPr>
+          <w:lang w:val="et-EE"/>
+        </w:rPr>
+        <w:t>KASUTATUD KIRJANDUS</w:t>
+      </w:r>
     </w:p>
     <w:p>
       <w:pPr>
@@ -1236,7 +1807,7 @@
       </w:pPr>
     </w:p>
     <w:sectPr>
-      <w:footerReference w:type="default" r:id="rId7"/>
+      <w:footerReference w:type="default" r:id="rId8"/>
       <w:pgSz w:w="11907" w:h="16839" w:code="9"/>
       <w:pgMar w:top="1440" w:right="1440" w:bottom="1440" w:left="1440" w:header="720" w:footer="720" w:gutter="0"/>
       <w:cols w:space="720"/>
@@ -1348,6 +1919,861 @@
     </w:p>
   </w:footnote>
 </w:footnotes>
+</file>
+
+<file path=word/numbering.xml><?xml version="1.0" encoding="utf-8"?>
+<w:numbering xmlns:wpc="http://schemas.microsoft.com/office/word/2010/wordprocessingCanvas" xmlns:mc="http://schemas.openxmlformats.org/markup-compatibility/2006" xmlns:o="urn:schemas-microsoft-com:office:office" xmlns:r="http://schemas.openxmlformats.org/officeDocument/2006/relationships" xmlns:m="http://schemas.openxmlformats.org/officeDocument/2006/math" xmlns:v="urn:schemas-microsoft-com:vml" xmlns:wp14="http://schemas.microsoft.com/office/word/2010/wordprocessingDrawing" xmlns:wp="http://schemas.openxmlformats.org/drawingml/2006/wordprocessingDrawing" xmlns:w10="urn:schemas-microsoft-com:office:word" xmlns:w="http://schemas.openxmlformats.org/wordprocessingml/2006/main" xmlns:w14="http://schemas.microsoft.com/office/word/2010/wordml" xmlns:w15="http://schemas.microsoft.com/office/word/2012/wordml" xmlns:wpg="http://schemas.microsoft.com/office/word/2010/wordprocessingGroup" xmlns:wpi="http://schemas.microsoft.com/office/word/2010/wordprocessingInk" xmlns:wne="http://schemas.microsoft.com/office/word/2006/wordml" xmlns:wps="http://schemas.microsoft.com/office/word/2010/wordprocessingShape" mc:Ignorable="w14 w15 wp14">
+  <w:abstractNum w:abstractNumId="0">
+    <w:nsid w:val="050B2562"/>
+    <w:multiLevelType w:val="multilevel"/>
+    <w:tmpl w:val="C5F0216A"/>
+    <w:lvl w:ilvl="0">
+      <w:start w:val="2"/>
+      <w:numFmt w:val="decimal"/>
+      <w:lvlText w:val="%1"/>
+      <w:lvlJc w:val="left"/>
+      <w:pPr>
+        <w:ind w:left="360" w:hanging="360"/>
+      </w:pPr>
+      <w:rPr>
+        <w:rFonts w:hint="default"/>
+      </w:rPr>
+    </w:lvl>
+    <w:lvl w:ilvl="1">
+      <w:start w:val="1"/>
+      <w:numFmt w:val="decimal"/>
+      <w:lvlText w:val="%1.%2"/>
+      <w:lvlJc w:val="left"/>
+      <w:pPr>
+        <w:ind w:left="360" w:hanging="360"/>
+      </w:pPr>
+      <w:rPr>
+        <w:rFonts w:hint="default"/>
+      </w:rPr>
+    </w:lvl>
+    <w:lvl w:ilvl="2">
+      <w:start w:val="1"/>
+      <w:numFmt w:val="decimal"/>
+      <w:lvlText w:val="%1.%2.%3"/>
+      <w:lvlJc w:val="left"/>
+      <w:pPr>
+        <w:ind w:left="720" w:hanging="720"/>
+      </w:pPr>
+      <w:rPr>
+        <w:rFonts w:hint="default"/>
+      </w:rPr>
+    </w:lvl>
+    <w:lvl w:ilvl="3">
+      <w:start w:val="1"/>
+      <w:numFmt w:val="decimal"/>
+      <w:lvlText w:val="%1.%2.%3.%4"/>
+      <w:lvlJc w:val="left"/>
+      <w:pPr>
+        <w:ind w:left="720" w:hanging="720"/>
+      </w:pPr>
+      <w:rPr>
+        <w:rFonts w:hint="default"/>
+      </w:rPr>
+    </w:lvl>
+    <w:lvl w:ilvl="4">
+      <w:start w:val="1"/>
+      <w:numFmt w:val="decimal"/>
+      <w:lvlText w:val="%1.%2.%3.%4.%5"/>
+      <w:lvlJc w:val="left"/>
+      <w:pPr>
+        <w:ind w:left="1080" w:hanging="1080"/>
+      </w:pPr>
+      <w:rPr>
+        <w:rFonts w:hint="default"/>
+      </w:rPr>
+    </w:lvl>
+    <w:lvl w:ilvl="5">
+      <w:start w:val="1"/>
+      <w:numFmt w:val="decimal"/>
+      <w:lvlText w:val="%1.%2.%3.%4.%5.%6"/>
+      <w:lvlJc w:val="left"/>
+      <w:pPr>
+        <w:ind w:left="1080" w:hanging="1080"/>
+      </w:pPr>
+      <w:rPr>
+        <w:rFonts w:hint="default"/>
+      </w:rPr>
+    </w:lvl>
+    <w:lvl w:ilvl="6">
+      <w:start w:val="1"/>
+      <w:numFmt w:val="decimal"/>
+      <w:lvlText w:val="%1.%2.%3.%4.%5.%6.%7"/>
+      <w:lvlJc w:val="left"/>
+      <w:pPr>
+        <w:ind w:left="1440" w:hanging="1440"/>
+      </w:pPr>
+      <w:rPr>
+        <w:rFonts w:hint="default"/>
+      </w:rPr>
+    </w:lvl>
+    <w:lvl w:ilvl="7">
+      <w:start w:val="1"/>
+      <w:numFmt w:val="decimal"/>
+      <w:lvlText w:val="%1.%2.%3.%4.%5.%6.%7.%8"/>
+      <w:lvlJc w:val="left"/>
+      <w:pPr>
+        <w:ind w:left="1440" w:hanging="1440"/>
+      </w:pPr>
+      <w:rPr>
+        <w:rFonts w:hint="default"/>
+      </w:rPr>
+    </w:lvl>
+    <w:lvl w:ilvl="8">
+      <w:start w:val="1"/>
+      <w:numFmt w:val="decimal"/>
+      <w:lvlText w:val="%1.%2.%3.%4.%5.%6.%7.%8.%9"/>
+      <w:lvlJc w:val="left"/>
+      <w:pPr>
+        <w:ind w:left="1800" w:hanging="1800"/>
+      </w:pPr>
+      <w:rPr>
+        <w:rFonts w:hint="default"/>
+      </w:rPr>
+    </w:lvl>
+  </w:abstractNum>
+  <w:abstractNum w:abstractNumId="1">
+    <w:nsid w:val="2BBE5B1A"/>
+    <w:multiLevelType w:val="multilevel"/>
+    <w:tmpl w:val="0409001F"/>
+    <w:lvl w:ilvl="0">
+      <w:start w:val="1"/>
+      <w:numFmt w:val="decimal"/>
+      <w:lvlText w:val="%1."/>
+      <w:lvlJc w:val="left"/>
+      <w:pPr>
+        <w:ind w:left="360" w:hanging="360"/>
+      </w:pPr>
+    </w:lvl>
+    <w:lvl w:ilvl="1">
+      <w:start w:val="1"/>
+      <w:numFmt w:val="decimal"/>
+      <w:lvlText w:val="%1.%2."/>
+      <w:lvlJc w:val="left"/>
+      <w:pPr>
+        <w:ind w:left="792" w:hanging="432"/>
+      </w:pPr>
+    </w:lvl>
+    <w:lvl w:ilvl="2">
+      <w:start w:val="1"/>
+      <w:numFmt w:val="decimal"/>
+      <w:lvlText w:val="%1.%2.%3."/>
+      <w:lvlJc w:val="left"/>
+      <w:pPr>
+        <w:ind w:left="1224" w:hanging="504"/>
+      </w:pPr>
+    </w:lvl>
+    <w:lvl w:ilvl="3">
+      <w:start w:val="1"/>
+      <w:numFmt w:val="decimal"/>
+      <w:lvlText w:val="%1.%2.%3.%4."/>
+      <w:lvlJc w:val="left"/>
+      <w:pPr>
+        <w:ind w:left="1728" w:hanging="648"/>
+      </w:pPr>
+    </w:lvl>
+    <w:lvl w:ilvl="4">
+      <w:start w:val="1"/>
+      <w:numFmt w:val="decimal"/>
+      <w:lvlText w:val="%1.%2.%3.%4.%5."/>
+      <w:lvlJc w:val="left"/>
+      <w:pPr>
+        <w:ind w:left="2232" w:hanging="792"/>
+      </w:pPr>
+    </w:lvl>
+    <w:lvl w:ilvl="5">
+      <w:start w:val="1"/>
+      <w:numFmt w:val="decimal"/>
+      <w:lvlText w:val="%1.%2.%3.%4.%5.%6."/>
+      <w:lvlJc w:val="left"/>
+      <w:pPr>
+        <w:ind w:left="2736" w:hanging="936"/>
+      </w:pPr>
+    </w:lvl>
+    <w:lvl w:ilvl="6">
+      <w:start w:val="1"/>
+      <w:numFmt w:val="decimal"/>
+      <w:lvlText w:val="%1.%2.%3.%4.%5.%6.%7."/>
+      <w:lvlJc w:val="left"/>
+      <w:pPr>
+        <w:ind w:left="3240" w:hanging="1080"/>
+      </w:pPr>
+    </w:lvl>
+    <w:lvl w:ilvl="7">
+      <w:start w:val="1"/>
+      <w:numFmt w:val="decimal"/>
+      <w:lvlText w:val="%1.%2.%3.%4.%5.%6.%7.%8."/>
+      <w:lvlJc w:val="left"/>
+      <w:pPr>
+        <w:ind w:left="3744" w:hanging="1224"/>
+      </w:pPr>
+    </w:lvl>
+    <w:lvl w:ilvl="8">
+      <w:start w:val="1"/>
+      <w:numFmt w:val="decimal"/>
+      <w:lvlText w:val="%1.%2.%3.%4.%5.%6.%7.%8.%9."/>
+      <w:lvlJc w:val="left"/>
+      <w:pPr>
+        <w:ind w:left="4320" w:hanging="1440"/>
+      </w:pPr>
+    </w:lvl>
+  </w:abstractNum>
+  <w:abstractNum w:abstractNumId="2">
+    <w:nsid w:val="39DD21BD"/>
+    <w:multiLevelType w:val="multilevel"/>
+    <w:tmpl w:val="1F7AD0BA"/>
+    <w:lvl w:ilvl="0">
+      <w:start w:val="2"/>
+      <w:numFmt w:val="decimal"/>
+      <w:lvlText w:val="%1"/>
+      <w:lvlJc w:val="left"/>
+      <w:pPr>
+        <w:ind w:left="360" w:hanging="360"/>
+      </w:pPr>
+      <w:rPr>
+        <w:rFonts w:hint="default"/>
+      </w:rPr>
+    </w:lvl>
+    <w:lvl w:ilvl="1">
+      <w:start w:val="1"/>
+      <w:numFmt w:val="decimal"/>
+      <w:lvlText w:val="%1.%2"/>
+      <w:lvlJc w:val="left"/>
+      <w:pPr>
+        <w:ind w:left="720" w:hanging="360"/>
+      </w:pPr>
+      <w:rPr>
+        <w:rFonts w:hint="default"/>
+      </w:rPr>
+    </w:lvl>
+    <w:lvl w:ilvl="2">
+      <w:start w:val="1"/>
+      <w:numFmt w:val="decimal"/>
+      <w:lvlText w:val="%1.%2.%3"/>
+      <w:lvlJc w:val="left"/>
+      <w:pPr>
+        <w:ind w:left="1440" w:hanging="720"/>
+      </w:pPr>
+      <w:rPr>
+        <w:rFonts w:hint="default"/>
+      </w:rPr>
+    </w:lvl>
+    <w:lvl w:ilvl="3">
+      <w:start w:val="1"/>
+      <w:numFmt w:val="decimal"/>
+      <w:lvlText w:val="%1.%2.%3.%4"/>
+      <w:lvlJc w:val="left"/>
+      <w:pPr>
+        <w:ind w:left="1800" w:hanging="720"/>
+      </w:pPr>
+      <w:rPr>
+        <w:rFonts w:hint="default"/>
+      </w:rPr>
+    </w:lvl>
+    <w:lvl w:ilvl="4">
+      <w:start w:val="1"/>
+      <w:numFmt w:val="decimal"/>
+      <w:lvlText w:val="%1.%2.%3.%4.%5"/>
+      <w:lvlJc w:val="left"/>
+      <w:pPr>
+        <w:ind w:left="2520" w:hanging="1080"/>
+      </w:pPr>
+      <w:rPr>
+        <w:rFonts w:hint="default"/>
+      </w:rPr>
+    </w:lvl>
+    <w:lvl w:ilvl="5">
+      <w:start w:val="1"/>
+      <w:numFmt w:val="decimal"/>
+      <w:lvlText w:val="%1.%2.%3.%4.%5.%6"/>
+      <w:lvlJc w:val="left"/>
+      <w:pPr>
+        <w:ind w:left="2880" w:hanging="1080"/>
+      </w:pPr>
+      <w:rPr>
+        <w:rFonts w:hint="default"/>
+      </w:rPr>
+    </w:lvl>
+    <w:lvl w:ilvl="6">
+      <w:start w:val="1"/>
+      <w:numFmt w:val="decimal"/>
+      <w:lvlText w:val="%1.%2.%3.%4.%5.%6.%7"/>
+      <w:lvlJc w:val="left"/>
+      <w:pPr>
+        <w:ind w:left="3600" w:hanging="1440"/>
+      </w:pPr>
+      <w:rPr>
+        <w:rFonts w:hint="default"/>
+      </w:rPr>
+    </w:lvl>
+    <w:lvl w:ilvl="7">
+      <w:start w:val="1"/>
+      <w:numFmt w:val="decimal"/>
+      <w:lvlText w:val="%1.%2.%3.%4.%5.%6.%7.%8"/>
+      <w:lvlJc w:val="left"/>
+      <w:pPr>
+        <w:ind w:left="3960" w:hanging="1440"/>
+      </w:pPr>
+      <w:rPr>
+        <w:rFonts w:hint="default"/>
+      </w:rPr>
+    </w:lvl>
+    <w:lvl w:ilvl="8">
+      <w:start w:val="1"/>
+      <w:numFmt w:val="decimal"/>
+      <w:lvlText w:val="%1.%2.%3.%4.%5.%6.%7.%8.%9"/>
+      <w:lvlJc w:val="left"/>
+      <w:pPr>
+        <w:ind w:left="4680" w:hanging="1800"/>
+      </w:pPr>
+      <w:rPr>
+        <w:rFonts w:hint="default"/>
+      </w:rPr>
+    </w:lvl>
+  </w:abstractNum>
+  <w:abstractNum w:abstractNumId="3">
+    <w:nsid w:val="476C4C20"/>
+    <w:multiLevelType w:val="multilevel"/>
+    <w:tmpl w:val="0409001F"/>
+    <w:lvl w:ilvl="0">
+      <w:start w:val="1"/>
+      <w:numFmt w:val="decimal"/>
+      <w:lvlText w:val="%1."/>
+      <w:lvlJc w:val="left"/>
+      <w:pPr>
+        <w:ind w:left="360" w:hanging="360"/>
+      </w:pPr>
+      <w:rPr>
+        <w:rFonts w:hint="default"/>
+      </w:rPr>
+    </w:lvl>
+    <w:lvl w:ilvl="1">
+      <w:start w:val="1"/>
+      <w:numFmt w:val="decimal"/>
+      <w:lvlText w:val="%1.%2."/>
+      <w:lvlJc w:val="left"/>
+      <w:pPr>
+        <w:ind w:left="792" w:hanging="432"/>
+      </w:pPr>
+    </w:lvl>
+    <w:lvl w:ilvl="2">
+      <w:start w:val="1"/>
+      <w:numFmt w:val="decimal"/>
+      <w:lvlText w:val="%1.%2.%3."/>
+      <w:lvlJc w:val="left"/>
+      <w:pPr>
+        <w:ind w:left="1224" w:hanging="504"/>
+      </w:pPr>
+    </w:lvl>
+    <w:lvl w:ilvl="3">
+      <w:start w:val="1"/>
+      <w:numFmt w:val="decimal"/>
+      <w:lvlText w:val="%1.%2.%3.%4."/>
+      <w:lvlJc w:val="left"/>
+      <w:pPr>
+        <w:ind w:left="1728" w:hanging="648"/>
+      </w:pPr>
+    </w:lvl>
+    <w:lvl w:ilvl="4">
+      <w:start w:val="1"/>
+      <w:numFmt w:val="decimal"/>
+      <w:lvlText w:val="%1.%2.%3.%4.%5."/>
+      <w:lvlJc w:val="left"/>
+      <w:pPr>
+        <w:ind w:left="2232" w:hanging="792"/>
+      </w:pPr>
+    </w:lvl>
+    <w:lvl w:ilvl="5">
+      <w:start w:val="1"/>
+      <w:numFmt w:val="decimal"/>
+      <w:lvlText w:val="%1.%2.%3.%4.%5.%6."/>
+      <w:lvlJc w:val="left"/>
+      <w:pPr>
+        <w:ind w:left="2736" w:hanging="936"/>
+      </w:pPr>
+    </w:lvl>
+    <w:lvl w:ilvl="6">
+      <w:start w:val="1"/>
+      <w:numFmt w:val="decimal"/>
+      <w:lvlText w:val="%1.%2.%3.%4.%5.%6.%7."/>
+      <w:lvlJc w:val="left"/>
+      <w:pPr>
+        <w:ind w:left="3240" w:hanging="1080"/>
+      </w:pPr>
+    </w:lvl>
+    <w:lvl w:ilvl="7">
+      <w:start w:val="1"/>
+      <w:numFmt w:val="decimal"/>
+      <w:lvlText w:val="%1.%2.%3.%4.%5.%6.%7.%8."/>
+      <w:lvlJc w:val="left"/>
+      <w:pPr>
+        <w:ind w:left="3744" w:hanging="1224"/>
+      </w:pPr>
+    </w:lvl>
+    <w:lvl w:ilvl="8">
+      <w:start w:val="1"/>
+      <w:numFmt w:val="decimal"/>
+      <w:lvlText w:val="%1.%2.%3.%4.%5.%6.%7.%8.%9."/>
+      <w:lvlJc w:val="left"/>
+      <w:pPr>
+        <w:ind w:left="4320" w:hanging="1440"/>
+      </w:pPr>
+    </w:lvl>
+  </w:abstractNum>
+  <w:abstractNum w:abstractNumId="4">
+    <w:nsid w:val="4871525C"/>
+    <w:multiLevelType w:val="multilevel"/>
+    <w:tmpl w:val="90129430"/>
+    <w:lvl w:ilvl="0">
+      <w:start w:val="3"/>
+      <w:numFmt w:val="decimal"/>
+      <w:lvlText w:val="%1."/>
+      <w:lvlJc w:val="left"/>
+      <w:pPr>
+        <w:ind w:left="360" w:hanging="360"/>
+      </w:pPr>
+      <w:rPr>
+        <w:rFonts w:hint="default"/>
+      </w:rPr>
+    </w:lvl>
+    <w:lvl w:ilvl="1">
+      <w:start w:val="1"/>
+      <w:numFmt w:val="decimal"/>
+      <w:lvlText w:val="%1.%2."/>
+      <w:lvlJc w:val="left"/>
+      <w:pPr>
+        <w:ind w:left="360" w:hanging="360"/>
+      </w:pPr>
+      <w:rPr>
+        <w:rFonts w:hint="default"/>
+      </w:rPr>
+    </w:lvl>
+    <w:lvl w:ilvl="2">
+      <w:start w:val="1"/>
+      <w:numFmt w:val="decimal"/>
+      <w:lvlText w:val="%1.%2.%3."/>
+      <w:lvlJc w:val="left"/>
+      <w:pPr>
+        <w:ind w:left="720" w:hanging="720"/>
+      </w:pPr>
+      <w:rPr>
+        <w:rFonts w:hint="default"/>
+      </w:rPr>
+    </w:lvl>
+    <w:lvl w:ilvl="3">
+      <w:start w:val="1"/>
+      <w:numFmt w:val="decimal"/>
+      <w:lvlText w:val="%1.%2.%3.%4."/>
+      <w:lvlJc w:val="left"/>
+      <w:pPr>
+        <w:ind w:left="720" w:hanging="720"/>
+      </w:pPr>
+      <w:rPr>
+        <w:rFonts w:hint="default"/>
+      </w:rPr>
+    </w:lvl>
+    <w:lvl w:ilvl="4">
+      <w:start w:val="1"/>
+      <w:numFmt w:val="decimal"/>
+      <w:lvlText w:val="%1.%2.%3.%4.%5."/>
+      <w:lvlJc w:val="left"/>
+      <w:pPr>
+        <w:ind w:left="1080" w:hanging="1080"/>
+      </w:pPr>
+      <w:rPr>
+        <w:rFonts w:hint="default"/>
+      </w:rPr>
+    </w:lvl>
+    <w:lvl w:ilvl="5">
+      <w:start w:val="1"/>
+      <w:numFmt w:val="decimal"/>
+      <w:lvlText w:val="%1.%2.%3.%4.%5.%6."/>
+      <w:lvlJc w:val="left"/>
+      <w:pPr>
+        <w:ind w:left="1080" w:hanging="1080"/>
+      </w:pPr>
+      <w:rPr>
+        <w:rFonts w:hint="default"/>
+      </w:rPr>
+    </w:lvl>
+    <w:lvl w:ilvl="6">
+      <w:start w:val="1"/>
+      <w:numFmt w:val="decimal"/>
+      <w:lvlText w:val="%1.%2.%3.%4.%5.%6.%7."/>
+      <w:lvlJc w:val="left"/>
+      <w:pPr>
+        <w:ind w:left="1440" w:hanging="1440"/>
+      </w:pPr>
+      <w:rPr>
+        <w:rFonts w:hint="default"/>
+      </w:rPr>
+    </w:lvl>
+    <w:lvl w:ilvl="7">
+      <w:start w:val="1"/>
+      <w:numFmt w:val="decimal"/>
+      <w:lvlText w:val="%1.%2.%3.%4.%5.%6.%7.%8."/>
+      <w:lvlJc w:val="left"/>
+      <w:pPr>
+        <w:ind w:left="1440" w:hanging="1440"/>
+      </w:pPr>
+      <w:rPr>
+        <w:rFonts w:hint="default"/>
+      </w:rPr>
+    </w:lvl>
+    <w:lvl w:ilvl="8">
+      <w:start w:val="1"/>
+      <w:numFmt w:val="decimal"/>
+      <w:lvlText w:val="%1.%2.%3.%4.%5.%6.%7.%8.%9."/>
+      <w:lvlJc w:val="left"/>
+      <w:pPr>
+        <w:ind w:left="1800" w:hanging="1800"/>
+      </w:pPr>
+      <w:rPr>
+        <w:rFonts w:hint="default"/>
+      </w:rPr>
+    </w:lvl>
+  </w:abstractNum>
+  <w:abstractNum w:abstractNumId="5">
+    <w:nsid w:val="581907F2"/>
+    <w:multiLevelType w:val="multilevel"/>
+    <w:tmpl w:val="EBE20400"/>
+    <w:lvl w:ilvl="0">
+      <w:start w:val="2"/>
+      <w:numFmt w:val="decimal"/>
+      <w:lvlText w:val="%1"/>
+      <w:lvlJc w:val="left"/>
+      <w:pPr>
+        <w:ind w:left="360" w:hanging="360"/>
+      </w:pPr>
+      <w:rPr>
+        <w:rFonts w:hint="default"/>
+      </w:rPr>
+    </w:lvl>
+    <w:lvl w:ilvl="1">
+      <w:start w:val="1"/>
+      <w:numFmt w:val="decimal"/>
+      <w:lvlText w:val="%1.%2"/>
+      <w:lvlJc w:val="left"/>
+      <w:pPr>
+        <w:ind w:left="720" w:hanging="360"/>
+      </w:pPr>
+      <w:rPr>
+        <w:rFonts w:hint="default"/>
+      </w:rPr>
+    </w:lvl>
+    <w:lvl w:ilvl="2">
+      <w:start w:val="1"/>
+      <w:numFmt w:val="decimal"/>
+      <w:lvlText w:val="%1.%2.%3"/>
+      <w:lvlJc w:val="left"/>
+      <w:pPr>
+        <w:ind w:left="1440" w:hanging="720"/>
+      </w:pPr>
+      <w:rPr>
+        <w:rFonts w:hint="default"/>
+      </w:rPr>
+    </w:lvl>
+    <w:lvl w:ilvl="3">
+      <w:start w:val="1"/>
+      <w:numFmt w:val="decimal"/>
+      <w:lvlText w:val="%1.%2.%3.%4"/>
+      <w:lvlJc w:val="left"/>
+      <w:pPr>
+        <w:ind w:left="1800" w:hanging="720"/>
+      </w:pPr>
+      <w:rPr>
+        <w:rFonts w:hint="default"/>
+      </w:rPr>
+    </w:lvl>
+    <w:lvl w:ilvl="4">
+      <w:start w:val="1"/>
+      <w:numFmt w:val="decimal"/>
+      <w:lvlText w:val="%1.%2.%3.%4.%5"/>
+      <w:lvlJc w:val="left"/>
+      <w:pPr>
+        <w:ind w:left="2520" w:hanging="1080"/>
+      </w:pPr>
+      <w:rPr>
+        <w:rFonts w:hint="default"/>
+      </w:rPr>
+    </w:lvl>
+    <w:lvl w:ilvl="5">
+      <w:start w:val="1"/>
+      <w:numFmt w:val="decimal"/>
+      <w:lvlText w:val="%1.%2.%3.%4.%5.%6"/>
+      <w:lvlJc w:val="left"/>
+      <w:pPr>
+        <w:ind w:left="2880" w:hanging="1080"/>
+      </w:pPr>
+      <w:rPr>
+        <w:rFonts w:hint="default"/>
+      </w:rPr>
+    </w:lvl>
+    <w:lvl w:ilvl="6">
+      <w:start w:val="1"/>
+      <w:numFmt w:val="decimal"/>
+      <w:lvlText w:val="%1.%2.%3.%4.%5.%6.%7"/>
+      <w:lvlJc w:val="left"/>
+      <w:pPr>
+        <w:ind w:left="3600" w:hanging="1440"/>
+      </w:pPr>
+      <w:rPr>
+        <w:rFonts w:hint="default"/>
+      </w:rPr>
+    </w:lvl>
+    <w:lvl w:ilvl="7">
+      <w:start w:val="1"/>
+      <w:numFmt w:val="decimal"/>
+      <w:lvlText w:val="%1.%2.%3.%4.%5.%6.%7.%8"/>
+      <w:lvlJc w:val="left"/>
+      <w:pPr>
+        <w:ind w:left="3960" w:hanging="1440"/>
+      </w:pPr>
+      <w:rPr>
+        <w:rFonts w:hint="default"/>
+      </w:rPr>
+    </w:lvl>
+    <w:lvl w:ilvl="8">
+      <w:start w:val="1"/>
+      <w:numFmt w:val="decimal"/>
+      <w:lvlText w:val="%1.%2.%3.%4.%5.%6.%7.%8.%9"/>
+      <w:lvlJc w:val="left"/>
+      <w:pPr>
+        <w:ind w:left="4680" w:hanging="1800"/>
+      </w:pPr>
+      <w:rPr>
+        <w:rFonts w:hint="default"/>
+      </w:rPr>
+    </w:lvl>
+  </w:abstractNum>
+  <w:abstractNum w:abstractNumId="6">
+    <w:nsid w:val="700C57B2"/>
+    <w:multiLevelType w:val="multilevel"/>
+    <w:tmpl w:val="2E4C63F6"/>
+    <w:lvl w:ilvl="0">
+      <w:start w:val="2"/>
+      <w:numFmt w:val="decimal"/>
+      <w:lvlText w:val="%1"/>
+      <w:lvlJc w:val="left"/>
+      <w:pPr>
+        <w:ind w:left="360" w:hanging="360"/>
+      </w:pPr>
+      <w:rPr>
+        <w:rFonts w:hint="default"/>
+      </w:rPr>
+    </w:lvl>
+    <w:lvl w:ilvl="1">
+      <w:start w:val="1"/>
+      <w:numFmt w:val="decimal"/>
+      <w:lvlText w:val="%1.%2"/>
+      <w:lvlJc w:val="left"/>
+      <w:pPr>
+        <w:ind w:left="1080" w:hanging="360"/>
+      </w:pPr>
+      <w:rPr>
+        <w:rFonts w:hint="default"/>
+      </w:rPr>
+    </w:lvl>
+    <w:lvl w:ilvl="2">
+      <w:start w:val="1"/>
+      <w:numFmt w:val="decimal"/>
+      <w:lvlText w:val="%1.%2.%3"/>
+      <w:lvlJc w:val="left"/>
+      <w:pPr>
+        <w:ind w:left="2160" w:hanging="720"/>
+      </w:pPr>
+      <w:rPr>
+        <w:rFonts w:hint="default"/>
+      </w:rPr>
+    </w:lvl>
+    <w:lvl w:ilvl="3">
+      <w:start w:val="1"/>
+      <w:numFmt w:val="decimal"/>
+      <w:lvlText w:val="%1.%2.%3.%4"/>
+      <w:lvlJc w:val="left"/>
+      <w:pPr>
+        <w:ind w:left="2880" w:hanging="720"/>
+      </w:pPr>
+      <w:rPr>
+        <w:rFonts w:hint="default"/>
+      </w:rPr>
+    </w:lvl>
+    <w:lvl w:ilvl="4">
+      <w:start w:val="1"/>
+      <w:numFmt w:val="decimal"/>
+      <w:lvlText w:val="%1.%2.%3.%4.%5"/>
+      <w:lvlJc w:val="left"/>
+      <w:pPr>
+        <w:ind w:left="3960" w:hanging="1080"/>
+      </w:pPr>
+      <w:rPr>
+        <w:rFonts w:hint="default"/>
+      </w:rPr>
+    </w:lvl>
+    <w:lvl w:ilvl="5">
+      <w:start w:val="1"/>
+      <w:numFmt w:val="decimal"/>
+      <w:lvlText w:val="%1.%2.%3.%4.%5.%6"/>
+      <w:lvlJc w:val="left"/>
+      <w:pPr>
+        <w:ind w:left="4680" w:hanging="1080"/>
+      </w:pPr>
+      <w:rPr>
+        <w:rFonts w:hint="default"/>
+      </w:rPr>
+    </w:lvl>
+    <w:lvl w:ilvl="6">
+      <w:start w:val="1"/>
+      <w:numFmt w:val="decimal"/>
+      <w:lvlText w:val="%1.%2.%3.%4.%5.%6.%7"/>
+      <w:lvlJc w:val="left"/>
+      <w:pPr>
+        <w:ind w:left="5760" w:hanging="1440"/>
+      </w:pPr>
+      <w:rPr>
+        <w:rFonts w:hint="default"/>
+      </w:rPr>
+    </w:lvl>
+    <w:lvl w:ilvl="7">
+      <w:start w:val="1"/>
+      <w:numFmt w:val="decimal"/>
+      <w:lvlText w:val="%1.%2.%3.%4.%5.%6.%7.%8"/>
+      <w:lvlJc w:val="left"/>
+      <w:pPr>
+        <w:ind w:left="6480" w:hanging="1440"/>
+      </w:pPr>
+      <w:rPr>
+        <w:rFonts w:hint="default"/>
+      </w:rPr>
+    </w:lvl>
+    <w:lvl w:ilvl="8">
+      <w:start w:val="1"/>
+      <w:numFmt w:val="decimal"/>
+      <w:lvlText w:val="%1.%2.%3.%4.%5.%6.%7.%8.%9"/>
+      <w:lvlJc w:val="left"/>
+      <w:pPr>
+        <w:ind w:left="7560" w:hanging="1800"/>
+      </w:pPr>
+      <w:rPr>
+        <w:rFonts w:hint="default"/>
+      </w:rPr>
+    </w:lvl>
+  </w:abstractNum>
+  <w:abstractNum w:abstractNumId="7">
+    <w:nsid w:val="7B08337A"/>
+    <w:multiLevelType w:val="multilevel"/>
+    <w:tmpl w:val="0409001F"/>
+    <w:lvl w:ilvl="0">
+      <w:start w:val="1"/>
+      <w:numFmt w:val="decimal"/>
+      <w:lvlText w:val="%1."/>
+      <w:lvlJc w:val="left"/>
+      <w:pPr>
+        <w:ind w:left="360" w:hanging="360"/>
+      </w:pPr>
+    </w:lvl>
+    <w:lvl w:ilvl="1">
+      <w:start w:val="1"/>
+      <w:numFmt w:val="decimal"/>
+      <w:lvlText w:val="%1.%2."/>
+      <w:lvlJc w:val="left"/>
+      <w:pPr>
+        <w:ind w:left="792" w:hanging="432"/>
+      </w:pPr>
+    </w:lvl>
+    <w:lvl w:ilvl="2">
+      <w:start w:val="1"/>
+      <w:numFmt w:val="decimal"/>
+      <w:lvlText w:val="%1.%2.%3."/>
+      <w:lvlJc w:val="left"/>
+      <w:pPr>
+        <w:ind w:left="1224" w:hanging="504"/>
+      </w:pPr>
+    </w:lvl>
+    <w:lvl w:ilvl="3">
+      <w:start w:val="1"/>
+      <w:numFmt w:val="decimal"/>
+      <w:lvlText w:val="%1.%2.%3.%4."/>
+      <w:lvlJc w:val="left"/>
+      <w:pPr>
+        <w:ind w:left="1728" w:hanging="648"/>
+      </w:pPr>
+    </w:lvl>
+    <w:lvl w:ilvl="4">
+      <w:start w:val="1"/>
+      <w:numFmt w:val="decimal"/>
+      <w:lvlText w:val="%1.%2.%3.%4.%5."/>
+      <w:lvlJc w:val="left"/>
+      <w:pPr>
+        <w:ind w:left="2232" w:hanging="792"/>
+      </w:pPr>
+    </w:lvl>
+    <w:lvl w:ilvl="5">
+      <w:start w:val="1"/>
+      <w:numFmt w:val="decimal"/>
+      <w:lvlText w:val="%1.%2.%3.%4.%5.%6."/>
+      <w:lvlJc w:val="left"/>
+      <w:pPr>
+        <w:ind w:left="2736" w:hanging="936"/>
+      </w:pPr>
+    </w:lvl>
+    <w:lvl w:ilvl="6">
+      <w:start w:val="1"/>
+      <w:numFmt w:val="decimal"/>
+      <w:lvlText w:val="%1.%2.%3.%4.%5.%6.%7."/>
+      <w:lvlJc w:val="left"/>
+      <w:pPr>
+        <w:ind w:left="3240" w:hanging="1080"/>
+      </w:pPr>
+    </w:lvl>
+    <w:lvl w:ilvl="7">
+      <w:start w:val="1"/>
+      <w:numFmt w:val="decimal"/>
+      <w:lvlText w:val="%1.%2.%3.%4.%5.%6.%7.%8."/>
+      <w:lvlJc w:val="left"/>
+      <w:pPr>
+        <w:ind w:left="3744" w:hanging="1224"/>
+      </w:pPr>
+    </w:lvl>
+    <w:lvl w:ilvl="8">
+      <w:start w:val="1"/>
+      <w:numFmt w:val="decimal"/>
+      <w:lvlText w:val="%1.%2.%3.%4.%5.%6.%7.%8.%9."/>
+      <w:lvlJc w:val="left"/>
+      <w:pPr>
+        <w:ind w:left="4320" w:hanging="1440"/>
+      </w:pPr>
+    </w:lvl>
+  </w:abstractNum>
+  <w:num w:numId="1">
+    <w:abstractNumId w:val="3"/>
+  </w:num>
+  <w:num w:numId="2">
+    <w:abstractNumId w:val="7"/>
+  </w:num>
+  <w:num w:numId="3">
+    <w:abstractNumId w:val="1"/>
+  </w:num>
+  <w:num w:numId="4">
+    <w:abstractNumId w:val="5"/>
+  </w:num>
+  <w:num w:numId="5">
+    <w:abstractNumId w:val="6"/>
+  </w:num>
+  <w:num w:numId="6">
+    <w:abstractNumId w:val="2"/>
+  </w:num>
+  <w:num w:numId="7">
+    <w:abstractNumId w:val="0"/>
+  </w:num>
+  <w:num w:numId="8">
+    <w:abstractNumId w:val="4"/>
+  </w:num>
+</w:numbering>
 </file>
 
 <file path=word/styles.xml><?xml version="1.0" encoding="utf-8"?>
@@ -1778,7 +3204,7 @@
     <w:uiPriority w:val="9"/>
     <w:unhideWhenUsed/>
     <w:qFormat/>
-    <w:rsid w:val="00084EFA"/>
+    <w:rsid w:val="00342E38"/>
     <w:pPr>
       <w:keepNext/>
       <w:keepLines/>
@@ -1790,6 +3216,163 @@
       <w:b/>
       <w:color w:val="000000" w:themeColor="text1"/>
       <w:szCs w:val="26"/>
+    </w:rPr>
+  </w:style>
+  <w:style w:type="paragraph" w:styleId="Heading3">
+    <w:name w:val="heading 3"/>
+    <w:basedOn w:val="Normal"/>
+    <w:next w:val="Normal"/>
+    <w:link w:val="Heading3Char"/>
+    <w:uiPriority w:val="9"/>
+    <w:unhideWhenUsed/>
+    <w:qFormat/>
+    <w:rsid w:val="001D711B"/>
+    <w:pPr>
+      <w:keepNext/>
+      <w:keepLines/>
+      <w:spacing w:before="40" w:after="0"/>
+      <w:outlineLvl w:val="2"/>
+    </w:pPr>
+    <w:rPr>
+      <w:rFonts w:asciiTheme="majorHAnsi" w:eastAsiaTheme="majorEastAsia" w:hAnsiTheme="majorHAnsi" w:cstheme="majorBidi"/>
+      <w:color w:val="1F4D78" w:themeColor="accent1" w:themeShade="7F"/>
+      <w:szCs w:val="24"/>
+    </w:rPr>
+  </w:style>
+  <w:style w:type="paragraph" w:styleId="Heading4">
+    <w:name w:val="heading 4"/>
+    <w:basedOn w:val="Normal"/>
+    <w:next w:val="Normal"/>
+    <w:link w:val="Heading4Char"/>
+    <w:uiPriority w:val="9"/>
+    <w:semiHidden/>
+    <w:unhideWhenUsed/>
+    <w:qFormat/>
+    <w:rsid w:val="001D711B"/>
+    <w:pPr>
+      <w:keepNext/>
+      <w:keepLines/>
+      <w:spacing w:before="40" w:after="0"/>
+      <w:outlineLvl w:val="3"/>
+    </w:pPr>
+    <w:rPr>
+      <w:rFonts w:asciiTheme="majorHAnsi" w:eastAsiaTheme="majorEastAsia" w:hAnsiTheme="majorHAnsi" w:cstheme="majorBidi"/>
+      <w:i/>
+      <w:iCs/>
+      <w:color w:val="2E74B5" w:themeColor="accent1" w:themeShade="BF"/>
+    </w:rPr>
+  </w:style>
+  <w:style w:type="paragraph" w:styleId="Heading5">
+    <w:name w:val="heading 5"/>
+    <w:basedOn w:val="Normal"/>
+    <w:next w:val="Normal"/>
+    <w:link w:val="Heading5Char"/>
+    <w:uiPriority w:val="9"/>
+    <w:semiHidden/>
+    <w:unhideWhenUsed/>
+    <w:qFormat/>
+    <w:rsid w:val="001D711B"/>
+    <w:pPr>
+      <w:keepNext/>
+      <w:keepLines/>
+      <w:spacing w:before="40" w:after="0"/>
+      <w:outlineLvl w:val="4"/>
+    </w:pPr>
+    <w:rPr>
+      <w:rFonts w:asciiTheme="majorHAnsi" w:eastAsiaTheme="majorEastAsia" w:hAnsiTheme="majorHAnsi" w:cstheme="majorBidi"/>
+      <w:color w:val="2E74B5" w:themeColor="accent1" w:themeShade="BF"/>
+    </w:rPr>
+  </w:style>
+  <w:style w:type="paragraph" w:styleId="Heading6">
+    <w:name w:val="heading 6"/>
+    <w:basedOn w:val="Normal"/>
+    <w:next w:val="Normal"/>
+    <w:link w:val="Heading6Char"/>
+    <w:uiPriority w:val="9"/>
+    <w:semiHidden/>
+    <w:unhideWhenUsed/>
+    <w:qFormat/>
+    <w:rsid w:val="001D711B"/>
+    <w:pPr>
+      <w:keepNext/>
+      <w:keepLines/>
+      <w:spacing w:before="40" w:after="0"/>
+      <w:outlineLvl w:val="5"/>
+    </w:pPr>
+    <w:rPr>
+      <w:rFonts w:asciiTheme="majorHAnsi" w:eastAsiaTheme="majorEastAsia" w:hAnsiTheme="majorHAnsi" w:cstheme="majorBidi"/>
+      <w:color w:val="1F4D78" w:themeColor="accent1" w:themeShade="7F"/>
+    </w:rPr>
+  </w:style>
+  <w:style w:type="paragraph" w:styleId="Heading7">
+    <w:name w:val="heading 7"/>
+    <w:basedOn w:val="Normal"/>
+    <w:next w:val="Normal"/>
+    <w:link w:val="Heading7Char"/>
+    <w:uiPriority w:val="9"/>
+    <w:semiHidden/>
+    <w:unhideWhenUsed/>
+    <w:qFormat/>
+    <w:rsid w:val="001D711B"/>
+    <w:pPr>
+      <w:keepNext/>
+      <w:keepLines/>
+      <w:spacing w:before="40" w:after="0"/>
+      <w:outlineLvl w:val="6"/>
+    </w:pPr>
+    <w:rPr>
+      <w:rFonts w:asciiTheme="majorHAnsi" w:eastAsiaTheme="majorEastAsia" w:hAnsiTheme="majorHAnsi" w:cstheme="majorBidi"/>
+      <w:i/>
+      <w:iCs/>
+      <w:color w:val="1F4D78" w:themeColor="accent1" w:themeShade="7F"/>
+    </w:rPr>
+  </w:style>
+  <w:style w:type="paragraph" w:styleId="Heading8">
+    <w:name w:val="heading 8"/>
+    <w:basedOn w:val="Normal"/>
+    <w:next w:val="Normal"/>
+    <w:link w:val="Heading8Char"/>
+    <w:uiPriority w:val="9"/>
+    <w:semiHidden/>
+    <w:unhideWhenUsed/>
+    <w:qFormat/>
+    <w:rsid w:val="001D711B"/>
+    <w:pPr>
+      <w:keepNext/>
+      <w:keepLines/>
+      <w:spacing w:before="40" w:after="0"/>
+      <w:outlineLvl w:val="7"/>
+    </w:pPr>
+    <w:rPr>
+      <w:rFonts w:asciiTheme="majorHAnsi" w:eastAsiaTheme="majorEastAsia" w:hAnsiTheme="majorHAnsi" w:cstheme="majorBidi"/>
+      <w:color w:val="272727" w:themeColor="text1" w:themeTint="D8"/>
+      <w:sz w:val="21"/>
+      <w:szCs w:val="21"/>
+    </w:rPr>
+  </w:style>
+  <w:style w:type="paragraph" w:styleId="Heading9">
+    <w:name w:val="heading 9"/>
+    <w:basedOn w:val="Normal"/>
+    <w:next w:val="Normal"/>
+    <w:link w:val="Heading9Char"/>
+    <w:uiPriority w:val="9"/>
+    <w:semiHidden/>
+    <w:unhideWhenUsed/>
+    <w:qFormat/>
+    <w:rsid w:val="001D711B"/>
+    <w:pPr>
+      <w:keepNext/>
+      <w:keepLines/>
+      <w:spacing w:before="40" w:after="0"/>
+      <w:outlineLvl w:val="8"/>
+    </w:pPr>
+    <w:rPr>
+      <w:rFonts w:asciiTheme="majorHAnsi" w:eastAsiaTheme="majorEastAsia" w:hAnsiTheme="majorHAnsi" w:cstheme="majorBidi"/>
+      <w:i/>
+      <w:iCs/>
+      <w:color w:val="272727" w:themeColor="text1" w:themeTint="D8"/>
+      <w:sz w:val="21"/>
+      <w:szCs w:val="21"/>
     </w:rPr>
   </w:style>
   <w:style w:type="character" w:default="1" w:styleId="DefaultParagraphFont">
@@ -1824,7 +3407,7 @@
     <w:basedOn w:val="DefaultParagraphFont"/>
     <w:link w:val="Heading2"/>
     <w:uiPriority w:val="9"/>
-    <w:rsid w:val="00084EFA"/>
+    <w:rsid w:val="00342E38"/>
     <w:rPr>
       <w:rFonts w:ascii="Times New Roman" w:eastAsiaTheme="majorEastAsia" w:hAnsi="Times New Roman" w:cstheme="majorBidi"/>
       <w:b/>
@@ -1898,6 +3481,116 @@
       <w:rFonts w:ascii="Times New Roman" w:hAnsi="Times New Roman"/>
       <w:sz w:val="24"/>
     </w:rPr>
+  </w:style>
+  <w:style w:type="character" w:customStyle="1" w:styleId="Heading3Char">
+    <w:name w:val="Heading 3 Char"/>
+    <w:basedOn w:val="DefaultParagraphFont"/>
+    <w:link w:val="Heading3"/>
+    <w:uiPriority w:val="9"/>
+    <w:rsid w:val="001D711B"/>
+    <w:rPr>
+      <w:rFonts w:asciiTheme="majorHAnsi" w:eastAsiaTheme="majorEastAsia" w:hAnsiTheme="majorHAnsi" w:cstheme="majorBidi"/>
+      <w:color w:val="1F4D78" w:themeColor="accent1" w:themeShade="7F"/>
+      <w:sz w:val="24"/>
+      <w:szCs w:val="24"/>
+    </w:rPr>
+  </w:style>
+  <w:style w:type="character" w:customStyle="1" w:styleId="Heading4Char">
+    <w:name w:val="Heading 4 Char"/>
+    <w:basedOn w:val="DefaultParagraphFont"/>
+    <w:link w:val="Heading4"/>
+    <w:uiPriority w:val="9"/>
+    <w:semiHidden/>
+    <w:rsid w:val="001D711B"/>
+    <w:rPr>
+      <w:rFonts w:asciiTheme="majorHAnsi" w:eastAsiaTheme="majorEastAsia" w:hAnsiTheme="majorHAnsi" w:cstheme="majorBidi"/>
+      <w:i/>
+      <w:iCs/>
+      <w:color w:val="2E74B5" w:themeColor="accent1" w:themeShade="BF"/>
+      <w:sz w:val="24"/>
+    </w:rPr>
+  </w:style>
+  <w:style w:type="character" w:customStyle="1" w:styleId="Heading5Char">
+    <w:name w:val="Heading 5 Char"/>
+    <w:basedOn w:val="DefaultParagraphFont"/>
+    <w:link w:val="Heading5"/>
+    <w:uiPriority w:val="9"/>
+    <w:semiHidden/>
+    <w:rsid w:val="001D711B"/>
+    <w:rPr>
+      <w:rFonts w:asciiTheme="majorHAnsi" w:eastAsiaTheme="majorEastAsia" w:hAnsiTheme="majorHAnsi" w:cstheme="majorBidi"/>
+      <w:color w:val="2E74B5" w:themeColor="accent1" w:themeShade="BF"/>
+      <w:sz w:val="24"/>
+    </w:rPr>
+  </w:style>
+  <w:style w:type="character" w:customStyle="1" w:styleId="Heading6Char">
+    <w:name w:val="Heading 6 Char"/>
+    <w:basedOn w:val="DefaultParagraphFont"/>
+    <w:link w:val="Heading6"/>
+    <w:uiPriority w:val="9"/>
+    <w:semiHidden/>
+    <w:rsid w:val="001D711B"/>
+    <w:rPr>
+      <w:rFonts w:asciiTheme="majorHAnsi" w:eastAsiaTheme="majorEastAsia" w:hAnsiTheme="majorHAnsi" w:cstheme="majorBidi"/>
+      <w:color w:val="1F4D78" w:themeColor="accent1" w:themeShade="7F"/>
+      <w:sz w:val="24"/>
+    </w:rPr>
+  </w:style>
+  <w:style w:type="character" w:customStyle="1" w:styleId="Heading7Char">
+    <w:name w:val="Heading 7 Char"/>
+    <w:basedOn w:val="DefaultParagraphFont"/>
+    <w:link w:val="Heading7"/>
+    <w:uiPriority w:val="9"/>
+    <w:semiHidden/>
+    <w:rsid w:val="001D711B"/>
+    <w:rPr>
+      <w:rFonts w:asciiTheme="majorHAnsi" w:eastAsiaTheme="majorEastAsia" w:hAnsiTheme="majorHAnsi" w:cstheme="majorBidi"/>
+      <w:i/>
+      <w:iCs/>
+      <w:color w:val="1F4D78" w:themeColor="accent1" w:themeShade="7F"/>
+      <w:sz w:val="24"/>
+    </w:rPr>
+  </w:style>
+  <w:style w:type="character" w:customStyle="1" w:styleId="Heading8Char">
+    <w:name w:val="Heading 8 Char"/>
+    <w:basedOn w:val="DefaultParagraphFont"/>
+    <w:link w:val="Heading8"/>
+    <w:uiPriority w:val="9"/>
+    <w:semiHidden/>
+    <w:rsid w:val="001D711B"/>
+    <w:rPr>
+      <w:rFonts w:asciiTheme="majorHAnsi" w:eastAsiaTheme="majorEastAsia" w:hAnsiTheme="majorHAnsi" w:cstheme="majorBidi"/>
+      <w:color w:val="272727" w:themeColor="text1" w:themeTint="D8"/>
+      <w:sz w:val="21"/>
+      <w:szCs w:val="21"/>
+    </w:rPr>
+  </w:style>
+  <w:style w:type="character" w:customStyle="1" w:styleId="Heading9Char">
+    <w:name w:val="Heading 9 Char"/>
+    <w:basedOn w:val="DefaultParagraphFont"/>
+    <w:link w:val="Heading9"/>
+    <w:uiPriority w:val="9"/>
+    <w:semiHidden/>
+    <w:rsid w:val="001D711B"/>
+    <w:rPr>
+      <w:rFonts w:asciiTheme="majorHAnsi" w:eastAsiaTheme="majorEastAsia" w:hAnsiTheme="majorHAnsi" w:cstheme="majorBidi"/>
+      <w:i/>
+      <w:iCs/>
+      <w:color w:val="272727" w:themeColor="text1" w:themeTint="D8"/>
+      <w:sz w:val="21"/>
+      <w:szCs w:val="21"/>
+    </w:rPr>
+  </w:style>
+  <w:style w:type="paragraph" w:styleId="ListParagraph">
+    <w:name w:val="List Paragraph"/>
+    <w:basedOn w:val="Normal"/>
+    <w:uiPriority w:val="34"/>
+    <w:qFormat/>
+    <w:rsid w:val="001D711B"/>
+    <w:pPr>
+      <w:ind w:left="720"/>
+      <w:contextualSpacing/>
+    </w:pPr>
   </w:style>
 </w:styles>
 </file>
@@ -2168,7 +3861,7 @@
 </file>
 
 <file path=customXml/itemProps1.xml><?xml version="1.0" encoding="utf-8"?>
-<ds:datastoreItem xmlns:ds="http://schemas.openxmlformats.org/officeDocument/2006/customXml" ds:itemID="{97702BA8-71C5-42A8-92A7-415AB94D5A95}">
+<ds:datastoreItem xmlns:ds="http://schemas.openxmlformats.org/officeDocument/2006/customXml" ds:itemID="{DD506031-02CD-488F-9B8C-6D598B61D93B}">
   <ds:schemaRefs>
     <ds:schemaRef ds:uri="http://schemas.openxmlformats.org/officeDocument/2006/bibliography"/>
   </ds:schemaRefs>

</xml_diff>

<commit_message>
Natuke juttu, timeline, readme update, Mihkli töö, schematics
</commit_message>
<xml_diff>
--- a/4-bit Computer - Praktiline too - Borka.docx
+++ b/4-bit Computer - Praktiline too - Borka.docx
@@ -671,15 +671,6 @@
         <w:lastRenderedPageBreak/>
         <w:t>RESUME</w:t>
       </w:r>
-    </w:p>
-    <w:p>
-      <w:pPr>
-        <w:spacing w:line="360" w:lineRule="auto"/>
-        <w:rPr>
-          <w:noProof/>
-          <w:lang w:val="et-EE"/>
-        </w:rPr>
-      </w:pPr>
     </w:p>
     <w:p>
       <w:pPr>
@@ -1230,6 +1221,250 @@
     </w:p>
     <w:p>
       <w:pPr>
+        <w:rPr>
+          <w:lang w:val="et-EE"/>
+        </w:rPr>
+      </w:pPr>
+    </w:p>
+    <w:p>
+      <w:pPr>
+        <w:rPr>
+          <w:lang w:val="et-EE"/>
+        </w:rPr>
+      </w:pPr>
+      <w:r>
+        <w:rPr>
+          <w:lang w:val="et-EE"/>
+        </w:rPr>
+        <w:t xml:space="preserve">Enne, kui töö praktilise osa juurde suunduda, tuleks teha selgeks kahendsüsteemis liitmise loogika ja mismoodi seda rakendada trükkplaadil läbi loogikaväravate. Matemaatiline loogika on sarnane kümnendsüsteemis liitmisele. </w:t>
+      </w:r>
+      <w:r>
+        <w:rPr>
+          <w:lang w:val="et-EE"/>
+        </w:rPr>
+        <w:t>Tuleb ette kujutada arvude liitmist üksteise peal. Ainult, et üle kannad juba siis, kui summa ületab ühe. Et see loogika üle kanda trükkplaadile, on kasutada AND, OR ja NOT väravad. Väravat</w:t>
+      </w:r>
+      <w:r>
+        <w:rPr>
+          <w:lang w:val="et-EE"/>
+        </w:rPr>
+        <w:t>e</w:t>
+      </w:r>
+      <w:r>
+        <w:rPr>
+          <w:lang w:val="et-EE"/>
+        </w:rPr>
+        <w:t xml:space="preserve"> sisend</w:t>
+      </w:r>
+      <w:r>
+        <w:rPr>
+          <w:lang w:val="et-EE"/>
+        </w:rPr>
+        <w:t>-</w:t>
+      </w:r>
+      <w:r>
+        <w:rPr>
+          <w:lang w:val="et-EE"/>
+        </w:rPr>
+        <w:t xml:space="preserve"> ja väljundväärtusi nimetatakse kõrgeks, ehk voolu olemasolu ja madalaks, ehk voolu puudumist. AND ja OR värval on mõlemal kaks sisendit ja üks väljund. AND värava väärtus on kõrge, juhul kui mõlemad sisendid on kõrge</w:t>
+      </w:r>
+      <w:r>
+        <w:rPr>
+          <w:lang w:val="et-EE"/>
+        </w:rPr>
+        <w:t>d</w:t>
+      </w:r>
+      <w:r>
+        <w:rPr>
+          <w:lang w:val="et-EE"/>
+        </w:rPr>
+        <w:t xml:space="preserve">. OR värava väljund on kõrge, juhul kui üks sisenditest on kõrge, kuid mitte mõlemad. </w:t>
+      </w:r>
+      <w:r>
+        <w:rPr>
+          <w:lang w:val="et-EE"/>
+        </w:rPr>
+        <w:t xml:space="preserve">NOT värav väljastab vastupidise väärtuse vastavalt sisendile. </w:t>
+      </w:r>
+      <w:r>
+        <w:rPr>
+          <w:lang w:val="et-EE"/>
+        </w:rPr>
+        <w:t xml:space="preserve"> </w:t>
+      </w:r>
+      <w:r>
+        <w:rPr>
+          <w:lang w:val="et-EE"/>
+        </w:rPr>
+        <w:t>Kasutades neid väravaid saab valmistada niiöelda liitja, mis sümboliseeriks töö juures ühte bit</w:t>
+      </w:r>
+      <w:r>
+        <w:t>’</w:t>
+      </w:r>
+      <w:proofErr w:type="spellStart"/>
+      <w:r>
+        <w:t>i</w:t>
+      </w:r>
+      <w:proofErr w:type="spellEnd"/>
+      <w:r>
+        <w:t xml:space="preserve">. </w:t>
+      </w:r>
+      <w:proofErr w:type="spellStart"/>
+      <w:r>
+        <w:t>Seega</w:t>
+      </w:r>
+      <w:proofErr w:type="spellEnd"/>
+      <w:r>
+        <w:t xml:space="preserve"> </w:t>
+      </w:r>
+      <w:proofErr w:type="spellStart"/>
+      <w:r>
+        <w:t>selle</w:t>
+      </w:r>
+      <w:proofErr w:type="spellEnd"/>
+      <w:r>
+        <w:t xml:space="preserve"> t</w:t>
+      </w:r>
+      <w:r>
+        <w:rPr>
+          <w:lang w:val="et-EE"/>
+        </w:rPr>
+        <w:t>öö jaoks tuleb neid liitjaid valmistada neli. Igal liitjal on kolm sisendit ja kaks väljundit. Sisenditeks on A ja B mille väärtus tuleb lülititest, ning C mille väärtus tuleb eelmisest liitjast niiöelda ülekantuna</w:t>
+      </w:r>
+      <w:r>
+        <w:rPr>
+          <w:lang w:val="et-EE"/>
+        </w:rPr>
+        <w:t xml:space="preserve">. </w:t>
+      </w:r>
+      <w:r>
+        <w:rPr>
+          <w:highlight w:val="red"/>
+          <w:lang w:val="et-EE"/>
+        </w:rPr>
+        <w:t>Pilt loogikaväravate ülesehitusest, Half- ja Full-Adder</w:t>
+      </w:r>
+      <w:r>
+        <w:rPr>
+          <w:highlight w:val="red"/>
+          <w:lang w:val="et-EE"/>
+        </w:rPr>
+        <w:t>.</w:t>
+      </w:r>
+      <w:r>
+        <w:rPr>
+          <w:lang w:val="et-EE"/>
+        </w:rPr>
+        <w:t xml:space="preserve"> </w:t>
+      </w:r>
+    </w:p>
+    <w:p>
+      <w:pPr>
+        <w:rPr>
+          <w:lang w:val="et-EE"/>
+        </w:rPr>
+      </w:pPr>
+    </w:p>
+    <w:p>
+      <w:pPr>
+        <w:rPr>
+          <w:lang w:val="et-EE"/>
+        </w:rPr>
+      </w:pPr>
+    </w:p>
+    <w:p>
+      <w:pPr>
+        <w:rPr>
+          <w:lang w:val="et-EE"/>
+        </w:rPr>
+      </w:pPr>
+    </w:p>
+    <w:p>
+      <w:pPr>
+        <w:rPr>
+          <w:lang w:val="et-EE"/>
+        </w:rPr>
+      </w:pPr>
+    </w:p>
+    <w:p>
+      <w:pPr>
+        <w:rPr>
+          <w:lang w:val="et-EE"/>
+        </w:rPr>
+      </w:pPr>
+    </w:p>
+    <w:p>
+      <w:pPr>
+        <w:rPr>
+          <w:lang w:val="et-EE"/>
+        </w:rPr>
+      </w:pPr>
+    </w:p>
+    <w:p>
+      <w:pPr>
+        <w:rPr>
+          <w:lang w:val="et-EE"/>
+        </w:rPr>
+      </w:pPr>
+    </w:p>
+    <w:p>
+      <w:pPr>
+        <w:rPr>
+          <w:lang w:val="et-EE"/>
+        </w:rPr>
+      </w:pPr>
+    </w:p>
+    <w:p>
+      <w:pPr>
+        <w:rPr>
+          <w:lang w:val="et-EE"/>
+        </w:rPr>
+      </w:pPr>
+    </w:p>
+    <w:p>
+      <w:pPr>
+        <w:rPr>
+          <w:lang w:val="et-EE"/>
+        </w:rPr>
+      </w:pPr>
+    </w:p>
+    <w:p>
+      <w:pPr>
+        <w:rPr>
+          <w:lang w:val="et-EE"/>
+        </w:rPr>
+      </w:pPr>
+    </w:p>
+    <w:p>
+      <w:pPr>
+        <w:rPr>
+          <w:lang w:val="et-EE"/>
+        </w:rPr>
+      </w:pPr>
+    </w:p>
+    <w:p>
+      <w:pPr>
+        <w:rPr>
+          <w:lang w:val="et-EE"/>
+        </w:rPr>
+      </w:pPr>
+    </w:p>
+    <w:p>
+      <w:pPr>
+        <w:rPr>
+          <w:lang w:val="et-EE"/>
+        </w:rPr>
+      </w:pPr>
+    </w:p>
+    <w:p>
+      <w:pPr>
+        <w:rPr>
+          <w:lang w:val="et-EE"/>
+        </w:rPr>
+      </w:pPr>
+    </w:p>
+    <w:p>
+      <w:pPr>
         <w:pStyle w:val="Heading1"/>
         <w:numPr>
           <w:ilvl w:val="0"/>
@@ -1244,6 +1479,7 @@
         <w:rPr>
           <w:lang w:val="et-EE"/>
         </w:rPr>
+        <w:lastRenderedPageBreak/>
         <w:t>ETTEVALMISTUS TÖÖKS</w:t>
       </w:r>
     </w:p>
@@ -1316,6 +1552,12 @@
         <w:rPr>
           <w:lang w:val="et-EE"/>
         </w:rPr>
+        <w:t xml:space="preserve"> </w:t>
+      </w:r>
+      <w:r>
+        <w:rPr>
+          <w:lang w:val="et-EE"/>
+        </w:rPr>
         <w:t>Skeemi d</w:t>
       </w:r>
       <w:r>
@@ -1431,6 +1673,128 @@
     </w:p>
     <w:p>
       <w:pPr>
+        <w:ind w:firstLine="360"/>
+        <w:rPr>
+          <w:lang w:val="et-EE"/>
+        </w:rPr>
+      </w:pPr>
+    </w:p>
+    <w:p>
+      <w:pPr>
+        <w:ind w:firstLine="360"/>
+        <w:rPr>
+          <w:lang w:val="et-EE"/>
+        </w:rPr>
+      </w:pPr>
+    </w:p>
+    <w:p>
+      <w:pPr>
+        <w:ind w:firstLine="360"/>
+        <w:rPr>
+          <w:lang w:val="et-EE"/>
+        </w:rPr>
+      </w:pPr>
+    </w:p>
+    <w:p>
+      <w:pPr>
+        <w:ind w:firstLine="360"/>
+        <w:rPr>
+          <w:lang w:val="et-EE"/>
+        </w:rPr>
+      </w:pPr>
+    </w:p>
+    <w:p>
+      <w:pPr>
+        <w:ind w:firstLine="360"/>
+        <w:rPr>
+          <w:lang w:val="et-EE"/>
+        </w:rPr>
+      </w:pPr>
+    </w:p>
+    <w:p>
+      <w:pPr>
+        <w:ind w:firstLine="360"/>
+        <w:rPr>
+          <w:lang w:val="et-EE"/>
+        </w:rPr>
+      </w:pPr>
+    </w:p>
+    <w:p>
+      <w:pPr>
+        <w:ind w:firstLine="360"/>
+        <w:rPr>
+          <w:lang w:val="et-EE"/>
+        </w:rPr>
+      </w:pPr>
+    </w:p>
+    <w:p>
+      <w:pPr>
+        <w:ind w:firstLine="360"/>
+        <w:rPr>
+          <w:lang w:val="et-EE"/>
+        </w:rPr>
+      </w:pPr>
+    </w:p>
+    <w:p>
+      <w:pPr>
+        <w:ind w:firstLine="360"/>
+        <w:rPr>
+          <w:lang w:val="et-EE"/>
+        </w:rPr>
+      </w:pPr>
+    </w:p>
+    <w:p>
+      <w:pPr>
+        <w:ind w:firstLine="360"/>
+        <w:rPr>
+          <w:lang w:val="et-EE"/>
+        </w:rPr>
+      </w:pPr>
+    </w:p>
+    <w:p>
+      <w:pPr>
+        <w:ind w:firstLine="360"/>
+        <w:rPr>
+          <w:lang w:val="et-EE"/>
+        </w:rPr>
+      </w:pPr>
+    </w:p>
+    <w:p>
+      <w:pPr>
+        <w:ind w:firstLine="360"/>
+        <w:rPr>
+          <w:lang w:val="et-EE"/>
+        </w:rPr>
+      </w:pPr>
+    </w:p>
+    <w:p>
+      <w:pPr>
+        <w:ind w:firstLine="360"/>
+        <w:rPr>
+          <w:lang w:val="et-EE"/>
+        </w:rPr>
+      </w:pPr>
+    </w:p>
+    <w:p>
+      <w:pPr>
+        <w:ind w:firstLine="360"/>
+        <w:rPr>
+          <w:lang w:val="et-EE"/>
+        </w:rPr>
+      </w:pPr>
+    </w:p>
+    <w:p>
+      <w:pPr>
+        <w:ind w:firstLine="360"/>
+        <w:rPr>
+          <w:lang w:val="et-EE"/>
+        </w:rPr>
+      </w:pPr>
+      <w:bookmarkStart w:id="0" w:name="_GoBack"/>
+      <w:bookmarkEnd w:id="0"/>
+    </w:p>
+    <w:p>
+      <w:pPr>
         <w:pStyle w:val="Heading1"/>
         <w:numPr>
           <w:ilvl w:val="0"/>
@@ -1445,8 +1809,16 @@
         <w:rPr>
           <w:lang w:val="et-EE"/>
         </w:rPr>
+        <w:lastRenderedPageBreak/>
         <w:t>TRÜKKPLAADI VALMISTAMINE</w:t>
       </w:r>
+    </w:p>
+    <w:p>
+      <w:pPr>
+        <w:rPr>
+          <w:lang w:val="et-EE"/>
+        </w:rPr>
+      </w:pPr>
     </w:p>
     <w:p>
       <w:pPr>
@@ -1470,15 +1842,7 @@
         <w:rPr>
           <w:lang w:val="et-EE"/>
         </w:rPr>
-        <w:t xml:space="preserve"> ja ülekandm</w:t>
-      </w:r>
-      <w:bookmarkStart w:id="0" w:name="_GoBack"/>
-      <w:bookmarkEnd w:id="0"/>
-      <w:r>
-        <w:rPr>
-          <w:lang w:val="et-EE"/>
-        </w:rPr>
-        <w:t>ine trükkplaadile</w:t>
+        <w:t xml:space="preserve"> ja ülekandmine trükkplaadile</w:t>
       </w:r>
     </w:p>
     <w:p>
@@ -1661,7 +2025,6 @@
         <w:rPr>
           <w:lang w:val="et-EE"/>
         </w:rPr>
-        <w:lastRenderedPageBreak/>
         <w:t xml:space="preserve"> </w:t>
       </w:r>
       <w:r>
@@ -3182,7 +3545,7 @@
     <w:link w:val="Heading1Char"/>
     <w:uiPriority w:val="9"/>
     <w:qFormat/>
-    <w:rsid w:val="00084EFA"/>
+    <w:rsid w:val="005A6EB5"/>
     <w:pPr>
       <w:keepNext/>
       <w:keepLines/>
@@ -3193,6 +3556,7 @@
       <w:rFonts w:eastAsiaTheme="majorEastAsia" w:cstheme="majorBidi"/>
       <w:b/>
       <w:color w:val="000000" w:themeColor="text1"/>
+      <w:sz w:val="28"/>
       <w:szCs w:val="32"/>
     </w:rPr>
   </w:style>
@@ -3204,7 +3568,7 @@
     <w:uiPriority w:val="9"/>
     <w:unhideWhenUsed/>
     <w:qFormat/>
-    <w:rsid w:val="00342E38"/>
+    <w:rsid w:val="005A6EB5"/>
     <w:pPr>
       <w:keepNext/>
       <w:keepLines/>
@@ -3215,6 +3579,7 @@
       <w:rFonts w:eastAsiaTheme="majorEastAsia" w:cstheme="majorBidi"/>
       <w:b/>
       <w:color w:val="000000" w:themeColor="text1"/>
+      <w:sz w:val="26"/>
       <w:szCs w:val="26"/>
     </w:rPr>
   </w:style>
@@ -3407,12 +3772,12 @@
     <w:basedOn w:val="DefaultParagraphFont"/>
     <w:link w:val="Heading2"/>
     <w:uiPriority w:val="9"/>
-    <w:rsid w:val="00342E38"/>
+    <w:rsid w:val="005A6EB5"/>
     <w:rPr>
       <w:rFonts w:ascii="Times New Roman" w:eastAsiaTheme="majorEastAsia" w:hAnsi="Times New Roman" w:cstheme="majorBidi"/>
       <w:b/>
       <w:color w:val="000000" w:themeColor="text1"/>
-      <w:sz w:val="24"/>
+      <w:sz w:val="26"/>
       <w:szCs w:val="26"/>
     </w:rPr>
   </w:style>
@@ -3421,12 +3786,12 @@
     <w:basedOn w:val="DefaultParagraphFont"/>
     <w:link w:val="Heading1"/>
     <w:uiPriority w:val="9"/>
-    <w:rsid w:val="00084EFA"/>
+    <w:rsid w:val="005A6EB5"/>
     <w:rPr>
       <w:rFonts w:ascii="Times New Roman" w:eastAsiaTheme="majorEastAsia" w:hAnsi="Times New Roman" w:cstheme="majorBidi"/>
       <w:b/>
       <w:color w:val="000000" w:themeColor="text1"/>
-      <w:sz w:val="24"/>
+      <w:sz w:val="28"/>
       <w:szCs w:val="32"/>
     </w:rPr>
   </w:style>
@@ -3861,7 +4226,7 @@
 </file>
 
 <file path=customXml/itemProps1.xml><?xml version="1.0" encoding="utf-8"?>
-<ds:datastoreItem xmlns:ds="http://schemas.openxmlformats.org/officeDocument/2006/customXml" ds:itemID="{DD506031-02CD-488F-9B8C-6D598B61D93B}">
+<ds:datastoreItem xmlns:ds="http://schemas.openxmlformats.org/officeDocument/2006/customXml" ds:itemID="{02713523-105F-4AD2-95A2-082D01BA3FFD}">
   <ds:schemaRefs>
     <ds:schemaRef ds:uri="http://schemas.openxmlformats.org/officeDocument/2006/bibliography"/>
   </ds:schemaRefs>

</xml_diff>

<commit_message>
Lisad, kasutatud kirjandus?, veel juttu
</commit_message>
<xml_diff>
--- a/4-bit Computer - Praktiline too - Borka.docx
+++ b/4-bit Computer - Praktiline too - Borka.docx
@@ -451,7 +451,7 @@
           <w:r>
             <w:fldChar w:fldCharType="separate"/>
           </w:r>
-          <w:hyperlink w:anchor="_Toc387519498" w:history="1">
+          <w:hyperlink w:anchor="_Toc387584068" w:history="1">
             <w:r>
               <w:rPr>
                 <w:rStyle w:val="Hyperlink"/>
@@ -479,7 +479,7 @@
                 <w:noProof/>
                 <w:webHidden/>
               </w:rPr>
-              <w:instrText xml:space="preserve"> PAGEREF _Toc387519498 \h </w:instrText>
+              <w:instrText xml:space="preserve"> PAGEREF _Toc387584068 \h </w:instrText>
             </w:r>
             <w:r>
               <w:rPr>
@@ -522,7 +522,7 @@
               <w:sz w:val="22"/>
             </w:rPr>
           </w:pPr>
-          <w:hyperlink w:anchor="_Toc387519499" w:history="1">
+          <w:hyperlink w:anchor="_Toc387584069" w:history="1">
             <w:r>
               <w:rPr>
                 <w:rStyle w:val="Hyperlink"/>
@@ -550,7 +550,7 @@
                 <w:noProof/>
                 <w:webHidden/>
               </w:rPr>
-              <w:instrText xml:space="preserve"> PAGEREF _Toc387519499 \h </w:instrText>
+              <w:instrText xml:space="preserve"> PAGEREF _Toc387584069 \h </w:instrText>
             </w:r>
             <w:r>
               <w:rPr>
@@ -594,7 +594,7 @@
               <w:sz w:val="22"/>
             </w:rPr>
           </w:pPr>
-          <w:hyperlink w:anchor="_Toc387519500" w:history="1">
+          <w:hyperlink w:anchor="_Toc387584070" w:history="1">
             <w:r>
               <w:rPr>
                 <w:rStyle w:val="Hyperlink"/>
@@ -638,7 +638,7 @@
                 <w:noProof/>
                 <w:webHidden/>
               </w:rPr>
-              <w:instrText xml:space="preserve"> PAGEREF _Toc387519500 \h </w:instrText>
+              <w:instrText xml:space="preserve"> PAGEREF _Toc387584070 \h </w:instrText>
             </w:r>
             <w:r>
               <w:rPr>
@@ -682,7 +682,7 @@
               <w:sz w:val="22"/>
             </w:rPr>
           </w:pPr>
-          <w:hyperlink w:anchor="_Toc387519501" w:history="1">
+          <w:hyperlink w:anchor="_Toc387584071" w:history="1">
             <w:r>
               <w:rPr>
                 <w:rStyle w:val="Hyperlink"/>
@@ -726,7 +726,7 @@
                 <w:noProof/>
                 <w:webHidden/>
               </w:rPr>
-              <w:instrText xml:space="preserve"> PAGEREF _Toc387519501 \h </w:instrText>
+              <w:instrText xml:space="preserve"> PAGEREF _Toc387584071 \h </w:instrText>
             </w:r>
             <w:r>
               <w:rPr>
@@ -770,7 +770,7 @@
               <w:sz w:val="22"/>
             </w:rPr>
           </w:pPr>
-          <w:hyperlink w:anchor="_Toc387519502" w:history="1">
+          <w:hyperlink w:anchor="_Toc387584072" w:history="1">
             <w:r>
               <w:rPr>
                 <w:rStyle w:val="Hyperlink"/>
@@ -814,7 +814,7 @@
                 <w:noProof/>
                 <w:webHidden/>
               </w:rPr>
-              <w:instrText xml:space="preserve"> PAGEREF _Toc387519502 \h </w:instrText>
+              <w:instrText xml:space="preserve"> PAGEREF _Toc387584072 \h </w:instrText>
             </w:r>
             <w:r>
               <w:rPr>
@@ -858,7 +858,7 @@
               <w:sz w:val="22"/>
             </w:rPr>
           </w:pPr>
-          <w:hyperlink w:anchor="_Toc387519503" w:history="1">
+          <w:hyperlink w:anchor="_Toc387584073" w:history="1">
             <w:r>
               <w:rPr>
                 <w:rStyle w:val="Hyperlink"/>
@@ -902,7 +902,7 @@
                 <w:noProof/>
                 <w:webHidden/>
               </w:rPr>
-              <w:instrText xml:space="preserve"> PAGEREF _Toc387519503 \h </w:instrText>
+              <w:instrText xml:space="preserve"> PAGEREF _Toc387584073 \h </w:instrText>
             </w:r>
             <w:r>
               <w:rPr>
@@ -946,7 +946,7 @@
               <w:sz w:val="22"/>
             </w:rPr>
           </w:pPr>
-          <w:hyperlink w:anchor="_Toc387519504" w:history="1">
+          <w:hyperlink w:anchor="_Toc387584074" w:history="1">
             <w:r>
               <w:rPr>
                 <w:rStyle w:val="Hyperlink"/>
@@ -990,7 +990,7 @@
                 <w:noProof/>
                 <w:webHidden/>
               </w:rPr>
-              <w:instrText xml:space="preserve"> PAGEREF _Toc387519504 \h </w:instrText>
+              <w:instrText xml:space="preserve"> PAGEREF _Toc387584074 \h </w:instrText>
             </w:r>
             <w:r>
               <w:rPr>
@@ -1034,7 +1034,7 @@
               <w:sz w:val="22"/>
             </w:rPr>
           </w:pPr>
-          <w:hyperlink w:anchor="_Toc387519505" w:history="1">
+          <w:hyperlink w:anchor="_Toc387584075" w:history="1">
             <w:r>
               <w:rPr>
                 <w:rStyle w:val="Hyperlink"/>
@@ -1078,7 +1078,7 @@
                 <w:noProof/>
                 <w:webHidden/>
               </w:rPr>
-              <w:instrText xml:space="preserve"> PAGEREF _Toc387519505 \h </w:instrText>
+              <w:instrText xml:space="preserve"> PAGEREF _Toc387584075 \h </w:instrText>
             </w:r>
             <w:r>
               <w:rPr>
@@ -1122,7 +1122,7 @@
               <w:sz w:val="22"/>
             </w:rPr>
           </w:pPr>
-          <w:hyperlink w:anchor="_Toc387519506" w:history="1">
+          <w:hyperlink w:anchor="_Toc387584076" w:history="1">
             <w:r>
               <w:rPr>
                 <w:rStyle w:val="Hyperlink"/>
@@ -1166,7 +1166,7 @@
                 <w:noProof/>
                 <w:webHidden/>
               </w:rPr>
-              <w:instrText xml:space="preserve"> PAGEREF _Toc387519506 \h </w:instrText>
+              <w:instrText xml:space="preserve"> PAGEREF _Toc387584076 \h </w:instrText>
             </w:r>
             <w:r>
               <w:rPr>
@@ -1210,7 +1210,7 @@
               <w:sz w:val="22"/>
             </w:rPr>
           </w:pPr>
-          <w:hyperlink w:anchor="_Toc387519507" w:history="1">
+          <w:hyperlink w:anchor="_Toc387584077" w:history="1">
             <w:r>
               <w:rPr>
                 <w:rStyle w:val="Hyperlink"/>
@@ -1254,7 +1254,7 @@
                 <w:noProof/>
                 <w:webHidden/>
               </w:rPr>
-              <w:instrText xml:space="preserve"> PAGEREF _Toc387519507 \h </w:instrText>
+              <w:instrText xml:space="preserve"> PAGEREF _Toc387584077 \h </w:instrText>
             </w:r>
             <w:r>
               <w:rPr>
@@ -1298,7 +1298,7 @@
               <w:sz w:val="22"/>
             </w:rPr>
           </w:pPr>
-          <w:hyperlink w:anchor="_Toc387519508" w:history="1">
+          <w:hyperlink w:anchor="_Toc387584078" w:history="1">
             <w:r>
               <w:rPr>
                 <w:rStyle w:val="Hyperlink"/>
@@ -1342,7 +1342,7 @@
                 <w:noProof/>
                 <w:webHidden/>
               </w:rPr>
-              <w:instrText xml:space="preserve"> PAGEREF _Toc387519508 \h </w:instrText>
+              <w:instrText xml:space="preserve"> PAGEREF _Toc387584078 \h </w:instrText>
             </w:r>
             <w:r>
               <w:rPr>
@@ -1386,7 +1386,7 @@
               <w:sz w:val="22"/>
             </w:rPr>
           </w:pPr>
-          <w:hyperlink w:anchor="_Toc387519509" w:history="1">
+          <w:hyperlink w:anchor="_Toc387584079" w:history="1">
             <w:r>
               <w:rPr>
                 <w:rStyle w:val="Hyperlink"/>
@@ -1430,7 +1430,7 @@
                 <w:noProof/>
                 <w:webHidden/>
               </w:rPr>
-              <w:instrText xml:space="preserve"> PAGEREF _Toc387519509 \h </w:instrText>
+              <w:instrText xml:space="preserve"> PAGEREF _Toc387584079 \h </w:instrText>
             </w:r>
             <w:r>
               <w:rPr>
@@ -1474,7 +1474,7 @@
               <w:sz w:val="22"/>
             </w:rPr>
           </w:pPr>
-          <w:hyperlink w:anchor="_Toc387519510" w:history="1">
+          <w:hyperlink w:anchor="_Toc387584080" w:history="1">
             <w:r>
               <w:rPr>
                 <w:rStyle w:val="Hyperlink"/>
@@ -1518,7 +1518,7 @@
                 <w:noProof/>
                 <w:webHidden/>
               </w:rPr>
-              <w:instrText xml:space="preserve"> PAGEREF _Toc387519510 \h </w:instrText>
+              <w:instrText xml:space="preserve"> PAGEREF _Toc387584080 \h </w:instrText>
             </w:r>
             <w:r>
               <w:rPr>
@@ -1562,7 +1562,7 @@
               <w:sz w:val="22"/>
             </w:rPr>
           </w:pPr>
-          <w:hyperlink w:anchor="_Toc387519511" w:history="1">
+          <w:hyperlink w:anchor="_Toc387584081" w:history="1">
             <w:r>
               <w:rPr>
                 <w:rStyle w:val="Hyperlink"/>
@@ -1606,7 +1606,7 @@
                 <w:noProof/>
                 <w:webHidden/>
               </w:rPr>
-              <w:instrText xml:space="preserve"> PAGEREF _Toc387519511 \h </w:instrText>
+              <w:instrText xml:space="preserve"> PAGEREF _Toc387584081 \h </w:instrText>
             </w:r>
             <w:r>
               <w:rPr>
@@ -1650,7 +1650,7 @@
               <w:sz w:val="22"/>
             </w:rPr>
           </w:pPr>
-          <w:hyperlink w:anchor="_Toc387519512" w:history="1">
+          <w:hyperlink w:anchor="_Toc387584082" w:history="1">
             <w:r>
               <w:rPr>
                 <w:rStyle w:val="Hyperlink"/>
@@ -1673,7 +1673,7 @@
                 <w:noProof/>
                 <w:lang w:val="et-EE"/>
               </w:rPr>
-              <w:t>LÕPP-PRODUKT</w:t>
+              <w:t>KOKKUVÕTE</w:t>
             </w:r>
             <w:r>
               <w:rPr>
@@ -1694,7 +1694,7 @@
                 <w:noProof/>
                 <w:webHidden/>
               </w:rPr>
-              <w:instrText xml:space="preserve"> PAGEREF _Toc387519512 \h </w:instrText>
+              <w:instrText xml:space="preserve"> PAGEREF _Toc387584082 \h </w:instrText>
             </w:r>
             <w:r>
               <w:rPr>
@@ -1738,7 +1738,7 @@
               <w:sz w:val="22"/>
             </w:rPr>
           </w:pPr>
-          <w:hyperlink w:anchor="_Toc387519513" w:history="1">
+          <w:hyperlink w:anchor="_Toc387584083" w:history="1">
             <w:r>
               <w:rPr>
                 <w:rStyle w:val="Hyperlink"/>
@@ -1761,7 +1761,7 @@
                 <w:noProof/>
                 <w:lang w:val="et-EE"/>
               </w:rPr>
-              <w:t>KOKKUVÕTE</w:t>
+              <w:t>LISAD</w:t>
             </w:r>
             <w:r>
               <w:rPr>
@@ -1782,7 +1782,7 @@
                 <w:noProof/>
                 <w:webHidden/>
               </w:rPr>
-              <w:instrText xml:space="preserve"> PAGEREF _Toc387519513 \h </w:instrText>
+              <w:instrText xml:space="preserve"> PAGEREF _Toc387584083 \h </w:instrText>
             </w:r>
             <w:r>
               <w:rPr>
@@ -1803,6 +1803,296 @@
                 <w:webHidden/>
               </w:rPr>
               <w:t>10</w:t>
+            </w:r>
+            <w:r>
+              <w:rPr>
+                <w:noProof/>
+                <w:webHidden/>
+              </w:rPr>
+              <w:fldChar w:fldCharType="end"/>
+            </w:r>
+          </w:hyperlink>
+        </w:p>
+        <w:p>
+          <w:pPr>
+            <w:pStyle w:val="TOC2"/>
+            <w:tabs>
+              <w:tab w:val="right" w:leader="dot" w:pos="9017"/>
+            </w:tabs>
+            <w:rPr>
+              <w:rFonts w:asciiTheme="minorHAnsi" w:eastAsiaTheme="minorEastAsia" w:hAnsiTheme="minorHAnsi"/>
+              <w:noProof/>
+              <w:sz w:val="22"/>
+            </w:rPr>
+          </w:pPr>
+          <w:hyperlink w:anchor="_Toc387584084" w:history="1">
+            <w:r>
+              <w:rPr>
+                <w:rStyle w:val="Hyperlink"/>
+                <w:noProof/>
+                <w:lang w:val="et-EE"/>
+              </w:rPr>
+              <w:t>Lisa 1. Trükplaadi digitaalne versioon</w:t>
+            </w:r>
+            <w:r>
+              <w:rPr>
+                <w:noProof/>
+                <w:webHidden/>
+              </w:rPr>
+              <w:tab/>
+            </w:r>
+            <w:r>
+              <w:rPr>
+                <w:noProof/>
+                <w:webHidden/>
+              </w:rPr>
+              <w:fldChar w:fldCharType="begin"/>
+            </w:r>
+            <w:r>
+              <w:rPr>
+                <w:noProof/>
+                <w:webHidden/>
+              </w:rPr>
+              <w:instrText xml:space="preserve"> PAGEREF _Toc387584084 \h </w:instrText>
+            </w:r>
+            <w:r>
+              <w:rPr>
+                <w:noProof/>
+                <w:webHidden/>
+              </w:rPr>
+            </w:r>
+            <w:r>
+              <w:rPr>
+                <w:noProof/>
+                <w:webHidden/>
+              </w:rPr>
+              <w:fldChar w:fldCharType="separate"/>
+            </w:r>
+            <w:r>
+              <w:rPr>
+                <w:noProof/>
+                <w:webHidden/>
+              </w:rPr>
+              <w:t>10</w:t>
+            </w:r>
+            <w:r>
+              <w:rPr>
+                <w:noProof/>
+                <w:webHidden/>
+              </w:rPr>
+              <w:fldChar w:fldCharType="end"/>
+            </w:r>
+          </w:hyperlink>
+        </w:p>
+        <w:p>
+          <w:pPr>
+            <w:pStyle w:val="TOC2"/>
+            <w:tabs>
+              <w:tab w:val="right" w:leader="dot" w:pos="9017"/>
+            </w:tabs>
+            <w:rPr>
+              <w:rFonts w:asciiTheme="minorHAnsi" w:eastAsiaTheme="minorEastAsia" w:hAnsiTheme="minorHAnsi"/>
+              <w:noProof/>
+              <w:sz w:val="22"/>
+            </w:rPr>
+          </w:pPr>
+          <w:hyperlink w:anchor="_Toc387584085" w:history="1">
+            <w:r>
+              <w:rPr>
+                <w:rStyle w:val="Hyperlink"/>
+                <w:noProof/>
+                <w:lang w:val="et-EE"/>
+              </w:rPr>
+              <w:t>Lisa 2. Kahend- ja kümnendsüsteemis liitmise võrdlus</w:t>
+            </w:r>
+            <w:r>
+              <w:rPr>
+                <w:noProof/>
+                <w:webHidden/>
+              </w:rPr>
+              <w:tab/>
+            </w:r>
+            <w:r>
+              <w:rPr>
+                <w:noProof/>
+                <w:webHidden/>
+              </w:rPr>
+              <w:fldChar w:fldCharType="begin"/>
+            </w:r>
+            <w:r>
+              <w:rPr>
+                <w:noProof/>
+                <w:webHidden/>
+              </w:rPr>
+              <w:instrText xml:space="preserve"> PAGEREF _Toc387584085 \h </w:instrText>
+            </w:r>
+            <w:r>
+              <w:rPr>
+                <w:noProof/>
+                <w:webHidden/>
+              </w:rPr>
+            </w:r>
+            <w:r>
+              <w:rPr>
+                <w:noProof/>
+                <w:webHidden/>
+              </w:rPr>
+              <w:fldChar w:fldCharType="separate"/>
+            </w:r>
+            <w:r>
+              <w:rPr>
+                <w:noProof/>
+                <w:webHidden/>
+              </w:rPr>
+              <w:t>10</w:t>
+            </w:r>
+            <w:r>
+              <w:rPr>
+                <w:noProof/>
+                <w:webHidden/>
+              </w:rPr>
+              <w:fldChar w:fldCharType="end"/>
+            </w:r>
+          </w:hyperlink>
+        </w:p>
+        <w:p>
+          <w:pPr>
+            <w:pStyle w:val="TOC2"/>
+            <w:tabs>
+              <w:tab w:val="right" w:leader="dot" w:pos="9017"/>
+            </w:tabs>
+            <w:rPr>
+              <w:rFonts w:asciiTheme="minorHAnsi" w:eastAsiaTheme="minorEastAsia" w:hAnsiTheme="minorHAnsi"/>
+              <w:noProof/>
+              <w:sz w:val="22"/>
+            </w:rPr>
+          </w:pPr>
+          <w:hyperlink w:anchor="_Toc387584086" w:history="1">
+            <w:r>
+              <w:rPr>
+                <w:rStyle w:val="Hyperlink"/>
+                <w:noProof/>
+              </w:rPr>
+              <w:t>Lisa 3. Liitmisel tekkivad erinevad vastuste v</w:t>
+            </w:r>
+            <w:r>
+              <w:rPr>
+                <w:rStyle w:val="Hyperlink"/>
+                <w:noProof/>
+                <w:lang w:val="et-EE"/>
+              </w:rPr>
+              <w:t>õimalused</w:t>
+            </w:r>
+            <w:r>
+              <w:rPr>
+                <w:noProof/>
+                <w:webHidden/>
+              </w:rPr>
+              <w:tab/>
+            </w:r>
+            <w:r>
+              <w:rPr>
+                <w:noProof/>
+                <w:webHidden/>
+              </w:rPr>
+              <w:fldChar w:fldCharType="begin"/>
+            </w:r>
+            <w:r>
+              <w:rPr>
+                <w:noProof/>
+                <w:webHidden/>
+              </w:rPr>
+              <w:instrText xml:space="preserve"> PAGEREF _Toc387584086 \h </w:instrText>
+            </w:r>
+            <w:r>
+              <w:rPr>
+                <w:noProof/>
+                <w:webHidden/>
+              </w:rPr>
+            </w:r>
+            <w:r>
+              <w:rPr>
+                <w:noProof/>
+                <w:webHidden/>
+              </w:rPr>
+              <w:fldChar w:fldCharType="separate"/>
+            </w:r>
+            <w:r>
+              <w:rPr>
+                <w:noProof/>
+                <w:webHidden/>
+              </w:rPr>
+              <w:t>11</w:t>
+            </w:r>
+            <w:r>
+              <w:rPr>
+                <w:noProof/>
+                <w:webHidden/>
+              </w:rPr>
+              <w:fldChar w:fldCharType="end"/>
+            </w:r>
+          </w:hyperlink>
+        </w:p>
+        <w:p>
+          <w:pPr>
+            <w:pStyle w:val="TOC2"/>
+            <w:tabs>
+              <w:tab w:val="right" w:leader="dot" w:pos="9017"/>
+            </w:tabs>
+            <w:rPr>
+              <w:rFonts w:asciiTheme="minorHAnsi" w:eastAsiaTheme="minorEastAsia" w:hAnsiTheme="minorHAnsi"/>
+              <w:noProof/>
+              <w:sz w:val="22"/>
+            </w:rPr>
+          </w:pPr>
+          <w:hyperlink w:anchor="_Toc387584087" w:history="1">
+            <w:r>
+              <w:rPr>
+                <w:rStyle w:val="Hyperlink"/>
+                <w:noProof/>
+              </w:rPr>
+              <w:t>Lisa 4. 4-bitise liitja algoritmiline ülesehitus</w:t>
+            </w:r>
+            <w:r>
+              <w:rPr>
+                <w:noProof/>
+                <w:webHidden/>
+              </w:rPr>
+              <w:tab/>
+            </w:r>
+            <w:r>
+              <w:rPr>
+                <w:noProof/>
+                <w:webHidden/>
+              </w:rPr>
+              <w:fldChar w:fldCharType="begin"/>
+            </w:r>
+            <w:r>
+              <w:rPr>
+                <w:noProof/>
+                <w:webHidden/>
+              </w:rPr>
+              <w:instrText xml:space="preserve"> PAGEREF _Toc387584087 \h </w:instrText>
+            </w:r>
+            <w:r>
+              <w:rPr>
+                <w:noProof/>
+                <w:webHidden/>
+              </w:rPr>
+            </w:r>
+            <w:r>
+              <w:rPr>
+                <w:noProof/>
+                <w:webHidden/>
+              </w:rPr>
+              <w:fldChar w:fldCharType="separate"/>
+            </w:r>
+            <w:r>
+              <w:rPr>
+                <w:noProof/>
+                <w:webHidden/>
+              </w:rPr>
+              <w:t>11</w:t>
             </w:r>
             <w:r>
               <w:rPr>
@@ -1826,7 +2116,7 @@
               <w:sz w:val="22"/>
             </w:rPr>
           </w:pPr>
-          <w:hyperlink w:anchor="_Toc387519514" w:history="1">
+          <w:hyperlink w:anchor="_Toc387584088" w:history="1">
             <w:r>
               <w:rPr>
                 <w:rStyle w:val="Hyperlink"/>
@@ -1849,7 +2139,7 @@
                 <w:noProof/>
                 <w:lang w:val="et-EE"/>
               </w:rPr>
-              <w:t>LISAD</w:t>
+              <w:t>KASUTATUD KIRJANDUS</w:t>
             </w:r>
             <w:r>
               <w:rPr>
@@ -1870,95 +2160,7 @@
                 <w:noProof/>
                 <w:webHidden/>
               </w:rPr>
-              <w:instrText xml:space="preserve"> PAGEREF _Toc387519514 \h </w:instrText>
-            </w:r>
-            <w:r>
-              <w:rPr>
-                <w:noProof/>
-                <w:webHidden/>
-              </w:rPr>
-            </w:r>
-            <w:r>
-              <w:rPr>
-                <w:noProof/>
-                <w:webHidden/>
-              </w:rPr>
-              <w:fldChar w:fldCharType="separate"/>
-            </w:r>
-            <w:r>
-              <w:rPr>
-                <w:noProof/>
-                <w:webHidden/>
-              </w:rPr>
-              <w:t>11</w:t>
-            </w:r>
-            <w:r>
-              <w:rPr>
-                <w:noProof/>
-                <w:webHidden/>
-              </w:rPr>
-              <w:fldChar w:fldCharType="end"/>
-            </w:r>
-          </w:hyperlink>
-        </w:p>
-        <w:p>
-          <w:pPr>
-            <w:pStyle w:val="TOC1"/>
-            <w:tabs>
-              <w:tab w:val="left" w:pos="440"/>
-              <w:tab w:val="right" w:leader="dot" w:pos="9017"/>
-            </w:tabs>
-            <w:rPr>
-              <w:rFonts w:asciiTheme="minorHAnsi" w:eastAsiaTheme="minorEastAsia" w:hAnsiTheme="minorHAnsi"/>
-              <w:noProof/>
-              <w:sz w:val="22"/>
-            </w:rPr>
-          </w:pPr>
-          <w:hyperlink w:anchor="_Toc387519515" w:history="1">
-            <w:r>
-              <w:rPr>
-                <w:rStyle w:val="Hyperlink"/>
-                <w:noProof/>
-                <w:lang w:val="et-EE"/>
-              </w:rPr>
-              <w:t>7.</w:t>
-            </w:r>
-            <w:r>
-              <w:rPr>
-                <w:rFonts w:asciiTheme="minorHAnsi" w:eastAsiaTheme="minorEastAsia" w:hAnsiTheme="minorHAnsi"/>
-                <w:noProof/>
-                <w:sz w:val="22"/>
-              </w:rPr>
-              <w:tab/>
-            </w:r>
-            <w:r>
-              <w:rPr>
-                <w:rStyle w:val="Hyperlink"/>
-                <w:noProof/>
-                <w:lang w:val="et-EE"/>
-              </w:rPr>
-              <w:t>KASUTATUD KIRJANDUS</w:t>
-            </w:r>
-            <w:r>
-              <w:rPr>
-                <w:noProof/>
-                <w:webHidden/>
-              </w:rPr>
-              <w:tab/>
-            </w:r>
-            <w:r>
-              <w:rPr>
-                <w:noProof/>
-                <w:webHidden/>
-              </w:rPr>
-              <w:fldChar w:fldCharType="begin"/>
-            </w:r>
-            <w:r>
-              <w:rPr>
-                <w:noProof/>
-                <w:webHidden/>
-              </w:rPr>
-              <w:instrText xml:space="preserve"> PAGEREF _Toc387519515 \h </w:instrText>
+              <w:instrText xml:space="preserve"> PAGEREF _Toc387584088 \h </w:instrText>
             </w:r>
             <w:r>
               <w:rPr>
@@ -2115,13 +2317,12 @@
           <w:lang w:val="et-EE"/>
         </w:rPr>
       </w:pPr>
-      <w:bookmarkStart w:id="0" w:name="_Toc387519498"/>
-      <w:r>
-        <w:rPr>
-          <w:noProof/>
-          <w:lang w:val="et-EE"/>
-        </w:rPr>
-        <w:lastRenderedPageBreak/>
+      <w:bookmarkStart w:id="0" w:name="_Toc387584068"/>
+      <w:r>
+        <w:rPr>
+          <w:noProof/>
+          <w:lang w:val="et-EE"/>
+        </w:rPr>
         <w:t>RESUME</w:t>
       </w:r>
       <w:bookmarkEnd w:id="0"/>
@@ -2208,6 +2409,13 @@
         </w:rPr>
         <w:t xml:space="preserve">lky and lacks in functionality, therefore proving the necessity of a microprocessor in the modern world. </w:t>
       </w:r>
+      <w:r>
+        <w:rPr>
+          <w:noProof/>
+          <w:lang w:val="et-EE"/>
+        </w:rPr>
+        <w:t xml:space="preserve"> Also, to complete this project, several skills must be acquired, like how to make a printed circuit board and  </w:t>
+      </w:r>
     </w:p>
     <w:p>
       <w:pPr>
@@ -2389,13 +2597,12 @@
           <w:lang w:val="et-EE"/>
         </w:rPr>
       </w:pPr>
-      <w:bookmarkStart w:id="1" w:name="_Toc387519499"/>
-      <w:r>
-        <w:rPr>
-          <w:noProof/>
-          <w:lang w:val="et-EE"/>
-        </w:rPr>
-        <w:lastRenderedPageBreak/>
+      <w:bookmarkStart w:id="1" w:name="_Toc387584069"/>
+      <w:r>
+        <w:rPr>
+          <w:noProof/>
+          <w:lang w:val="et-EE"/>
+        </w:rPr>
         <w:t>SISSEJUHATUS</w:t>
       </w:r>
       <w:bookmarkEnd w:id="1"/>
@@ -2760,13 +2967,12 @@
           <w:lang w:val="et-EE"/>
         </w:rPr>
       </w:pPr>
-      <w:bookmarkStart w:id="2" w:name="_Toc387519500"/>
-      <w:r>
-        <w:rPr>
-          <w:noProof/>
-          <w:lang w:val="et-EE"/>
-        </w:rPr>
-        <w:lastRenderedPageBreak/>
+      <w:bookmarkStart w:id="2" w:name="_Toc387584070"/>
+      <w:r>
+        <w:rPr>
+          <w:noProof/>
+          <w:lang w:val="et-EE"/>
+        </w:rPr>
         <w:t>TRÜKKPLAADIL SUMMEERIMINE</w:t>
       </w:r>
       <w:bookmarkEnd w:id="2"/>
@@ -2880,46 +3086,12 @@
         </w:rPr>
         <w:t xml:space="preserve">. </w:t>
       </w:r>
-    </w:p>
-    <w:p>
-      <w:pPr>
-        <w:jc w:val="both"/>
-        <w:rPr>
-          <w:lang w:val="et-EE"/>
-        </w:rPr>
-      </w:pPr>
-    </w:p>
-    <w:p>
-      <w:pPr>
-        <w:jc w:val="both"/>
-        <w:rPr>
-          <w:lang w:val="et-EE"/>
-        </w:rPr>
-      </w:pPr>
-    </w:p>
-    <w:p>
-      <w:pPr>
-        <w:jc w:val="both"/>
-        <w:rPr>
-          <w:lang w:val="et-EE"/>
-        </w:rPr>
-      </w:pPr>
-    </w:p>
-    <w:p>
-      <w:pPr>
-        <w:jc w:val="both"/>
-        <w:rPr>
-          <w:lang w:val="et-EE"/>
-        </w:rPr>
-      </w:pPr>
-    </w:p>
-    <w:p>
-      <w:pPr>
-        <w:jc w:val="both"/>
-        <w:rPr>
-          <w:lang w:val="et-EE"/>
-        </w:rPr>
-      </w:pPr>
+      <w:r>
+        <w:rPr>
+          <w:lang w:val="et-EE"/>
+        </w:rPr>
+        <w:t>Liitja esimene väljundi suundub ka väljundplaati, kuhu on kinnitatud LED tuluke mis väljendab vastava biti väärtust. Teine väljundi suundub järgnevasse liitjasse. Esimese liitja ülekantud signaali väärtus on alati madal ja viimase liitja ülekantud signaal suundub samuti väljundplaati. Kuigi tegemist on 4-bitise summatoriga, siis summa väljendamiseks on 5 LED tuld, kuna suuremad arvud kui 15 on kahendsüsteemis 5-kohalised.</w:t>
+      </w:r>
     </w:p>
     <w:p>
       <w:pPr>
@@ -3014,7 +3186,7 @@
           <w:lang w:val="et-EE"/>
         </w:rPr>
       </w:pPr>
-      <w:bookmarkStart w:id="3" w:name="_Toc387519501"/>
+      <w:bookmarkStart w:id="3" w:name="_Toc387584071"/>
       <w:r>
         <w:rPr>
           <w:lang w:val="et-EE"/>
@@ -3037,7 +3209,7 @@
           <w:lang w:val="et-EE"/>
         </w:rPr>
       </w:pPr>
-      <w:bookmarkStart w:id="4" w:name="_Toc387519502"/>
+      <w:bookmarkStart w:id="4" w:name="_Toc387584072"/>
       <w:r>
         <w:rPr>
           <w:lang w:val="et-EE"/>
@@ -3105,9 +3277,29 @@
       </w:r>
       <w:r>
         <w:rPr>
-          <w:lang w:val="et-EE"/>
-        </w:rPr>
-        <w:t xml:space="preserve"> ja enamus teooriat omandasin eestikeelsetest foorumitest. </w:t>
+          <w:rStyle w:val="FootnoteReference"/>
+          <w:lang w:val="et-EE"/>
+        </w:rPr>
+        <w:footnoteReference w:id="1"/>
+      </w:r>
+      <w:r>
+        <w:rPr>
+          <w:lang w:val="et-EE"/>
+        </w:rPr>
+        <w:t xml:space="preserve"> ja enamus teooriat omandasin eestikeelsetest foorumitest</w:t>
+      </w:r>
+      <w:r>
+        <w:rPr>
+          <w:rStyle w:val="FootnoteReference"/>
+          <w:lang w:val="et-EE"/>
+        </w:rPr>
+        <w:footnoteReference w:id="2"/>
+      </w:r>
+      <w:r>
+        <w:rPr>
+          <w:lang w:val="et-EE"/>
+        </w:rPr>
+        <w:t xml:space="preserve">. </w:t>
       </w:r>
       <w:r>
         <w:rPr>
@@ -3120,7 +3312,7 @@
           <w:rStyle w:val="FootnoteReference"/>
           <w:lang w:val="et-EE"/>
         </w:rPr>
-        <w:footnoteReference w:id="1"/>
+        <w:footnoteReference w:id="3"/>
       </w:r>
       <w:r>
         <w:rPr>
@@ -3154,7 +3346,7 @@
         </w:rPr>
         <w:t xml:space="preserve"> </w:t>
       </w:r>
-      <w:bookmarkStart w:id="5" w:name="_Toc387519503"/>
+      <w:bookmarkStart w:id="5" w:name="_Toc387584073"/>
       <w:r>
         <w:rPr>
           <w:lang w:val="et-EE"/>
@@ -3232,7 +3424,7 @@
           <w:lang w:val="et-EE"/>
         </w:rPr>
       </w:pPr>
-      <w:bookmarkStart w:id="6" w:name="_Toc387519504"/>
+      <w:bookmarkStart w:id="6" w:name="_Toc387584074"/>
       <w:r>
         <w:rPr>
           <w:lang w:val="et-EE"/>
@@ -3377,55 +3569,38 @@
         <w:rPr>
           <w:lang w:val="et-EE"/>
         </w:rPr>
-        <w:t>Kui siiski s</w:t>
-      </w:r>
-      <w:r>
-        <w:rPr>
-          <w:lang w:val="et-EE"/>
-        </w:rPr>
-        <w:t xml:space="preserve">ee ei jäänud ainukeseks tellimuseks, hiljem lisandus veel minitrell koos vastavate puuridega, millel diameetriks 0,4mm ja 0,6mm. </w:t>
-      </w:r>
-    </w:p>
-    <w:p>
-      <w:pPr>
-        <w:jc w:val="both"/>
-        <w:rPr>
-          <w:lang w:val="et-EE"/>
-        </w:rPr>
-      </w:pPr>
-    </w:p>
-    <w:p>
-      <w:pPr>
-        <w:jc w:val="both"/>
-        <w:rPr>
-          <w:lang w:val="et-EE"/>
-        </w:rPr>
-      </w:pPr>
-    </w:p>
-    <w:p>
-      <w:pPr>
-        <w:jc w:val="both"/>
-        <w:rPr>
-          <w:lang w:val="et-EE"/>
-        </w:rPr>
-      </w:pPr>
-    </w:p>
-    <w:p>
-      <w:pPr>
-        <w:jc w:val="both"/>
-        <w:rPr>
-          <w:lang w:val="et-EE"/>
-        </w:rPr>
-      </w:pPr>
-    </w:p>
-    <w:p>
-      <w:pPr>
-        <w:ind w:firstLine="360"/>
-        <w:jc w:val="both"/>
-        <w:rPr>
-          <w:lang w:val="et-EE"/>
-        </w:rPr>
-      </w:pPr>
+        <w:t>Kui</w:t>
+      </w:r>
+      <w:r>
+        <w:rPr>
+          <w:lang w:val="et-EE"/>
+        </w:rPr>
+        <w:t>d</w:t>
+      </w:r>
+      <w:r>
+        <w:rPr>
+          <w:lang w:val="et-EE"/>
+        </w:rPr>
+        <w:t xml:space="preserve"> siiski s</w:t>
+      </w:r>
+      <w:r>
+        <w:rPr>
+          <w:lang w:val="et-EE"/>
+        </w:rPr>
+        <w:t>ee ei jäänud ainukeseks tellimuseks, hiljem lisandus veel minitrell koos vastavate puuridega, millel diameetriks 0,</w:t>
+      </w:r>
+      <w:r>
+        <w:rPr>
+          <w:lang w:val="et-EE"/>
+        </w:rPr>
+        <w:t>8mm ja 1,2</w:t>
+      </w:r>
+      <w:r>
+        <w:rPr>
+          <w:lang w:val="et-EE"/>
+        </w:rPr>
+        <w:t xml:space="preserve">mm. </w:t>
+      </w:r>
     </w:p>
     <w:p>
       <w:pPr>
@@ -3449,11 +3624,12 @@
           <w:lang w:val="et-EE"/>
         </w:rPr>
       </w:pPr>
-      <w:bookmarkStart w:id="7" w:name="_Toc387519505"/>
-      <w:r>
-        <w:rPr>
-          <w:lang w:val="et-EE"/>
-        </w:rPr>
+      <w:bookmarkStart w:id="7" w:name="_Toc387584075"/>
+      <w:r>
+        <w:rPr>
+          <w:lang w:val="et-EE"/>
+        </w:rPr>
+        <w:lastRenderedPageBreak/>
         <w:t>TRÜKKPLAADI VALMISTAMINE</w:t>
       </w:r>
       <w:bookmarkEnd w:id="7"/>
@@ -3480,7 +3656,7 @@
           <w:lang w:val="et-EE"/>
         </w:rPr>
       </w:pPr>
-      <w:bookmarkStart w:id="8" w:name="_Toc387519506"/>
+      <w:bookmarkStart w:id="8" w:name="_Toc387584076"/>
       <w:r>
         <w:rPr>
           <w:lang w:val="et-EE"/>
@@ -3516,6 +3692,12 @@
         </w:rPr>
         <w:t xml:space="preserve">mitu koopiat välja printida. Laserprinteri vajadus avaldub printimise viisil. Tahm, mida printer paberile kannab, on triikimise teel ülekantav vaskplaadile. Tindiprinteri puhul see võimalik ei ole. </w:t>
       </w:r>
+      <w:r>
+        <w:rPr>
+          <w:lang w:val="et-EE"/>
+        </w:rPr>
+        <w:t xml:space="preserve">Teiseks nõudmiseks on paberi tüüp, kuhu skeem printida. Et triikimisel tahm kergemini üle kanduks, peaks paber olema kas spetsiaalne kile, või siis, nagu internetis soovitati, muu libepaber. Kuna spetsiaalselt valmistatud sinist värvi kilede kastumine tundus esimese korra jaoks ebavajalik, siis muretsesin endale tavalist libepaberit. Töö tulemus näitas, et tehtud valik oli sobilik. </w:t>
+      </w:r>
     </w:p>
     <w:p>
       <w:pPr>
@@ -3549,6 +3731,12 @@
           <w:lang w:val="et-EE"/>
         </w:rPr>
         <w:t xml:space="preserve"> aga jääb plaadile. </w:t>
+      </w:r>
+      <w:r>
+        <w:rPr>
+          <w:lang w:val="et-EE"/>
+        </w:rPr>
+        <w:t xml:space="preserve">Kuna tahm on algselt siiski paberil küljes, siis vajas plaat kõvasti hõõrumist, enne kui paber täielikult maha tuli. Tahm oli plaadile üllatavalt kõvasti kinnitunud. </w:t>
       </w:r>
     </w:p>
     <w:p>
@@ -3570,7 +3758,7 @@
         </w:rPr>
         <w:t xml:space="preserve"> </w:t>
       </w:r>
-      <w:bookmarkStart w:id="9" w:name="_Toc387519507"/>
+      <w:bookmarkStart w:id="9" w:name="_Toc387584077"/>
       <w:r>
         <w:rPr>
           <w:lang w:val="et-EE"/>
@@ -3654,6 +3842,18 @@
           <w:lang w:val="et-EE"/>
         </w:rPr>
         <w:t xml:space="preserve"> ja puhastada.</w:t>
+      </w:r>
+      <w:r>
+        <w:rPr>
+          <w:lang w:val="et-EE"/>
+        </w:rPr>
+        <w:t xml:space="preserve"> Kuna söövitamine jätab lahusesse vase puru, mis mõne aja pärast vähendab tunduvalt happe söövitusvõimet, siis valmistasin lihtsalt uue vanni söövituslahust. </w:t>
+      </w:r>
+      <w:r>
+        <w:rPr>
+          <w:lang w:val="et-EE"/>
+        </w:rPr>
+        <w:t>Kui trükkplaate ostes tegin eelduse, et paar esimest trükkplaati on oskamatuse tõttu praagid, siis see leidis ka õigustust. Esimese plaadi söövitamise ajal ma ei seganud lahust, mille tõttu mõnest kohast hape ei söövitanud piisavalt ning rajad jäid kokku. Samas mõnest kohast suutis hape läbi söövitada ka skeemist endast. Sarnane viga avaldus teisel söövitamisel, mida ma tegelikult tegin esimesega samaaegselt. Edasised söövitatud trükkskeemid läksid kasutusse trükkplaadil endal.</w:t>
       </w:r>
     </w:p>
     <w:p>
@@ -3673,9 +3873,10 @@
         <w:rPr>
           <w:lang w:val="et-EE"/>
         </w:rPr>
+        <w:lastRenderedPageBreak/>
         <w:t xml:space="preserve"> </w:t>
       </w:r>
-      <w:bookmarkStart w:id="10" w:name="_Toc387519508"/>
+      <w:bookmarkStart w:id="10" w:name="_Toc387584078"/>
       <w:r>
         <w:rPr>
           <w:lang w:val="et-EE"/>
@@ -3697,7 +3898,37 @@
         <w:rPr>
           <w:lang w:val="et-EE"/>
         </w:rPr>
-        <w:t xml:space="preserve">Et plaadile kinnitada vastavad elektroonikakomponendid, tuleb plaadile puurida ühenduspunktid. Kuna tegemist on üsna kompaktse skeemiga, siis kasutada tuli selleks minitrelli ja 0,6mm diameetriga puuri. </w:t>
+        <w:t>Et plaadile kinnitada vastavad elektroonikakomponendid, tuleb plaadile puurida ühenduspunktid. Kuna tegemist on üsna kompaktse skeemiga, siis kasutad</w:t>
+      </w:r>
+      <w:r>
+        <w:rPr>
+          <w:lang w:val="et-EE"/>
+        </w:rPr>
+        <w:t>a tuli selleks minitrelli ja 1,2</w:t>
+      </w:r>
+      <w:r>
+        <w:rPr>
+          <w:lang w:val="et-EE"/>
+        </w:rPr>
+        <w:t xml:space="preserve">mm diameetriga puuri. </w:t>
+      </w:r>
+      <w:r>
+        <w:rPr>
+          <w:lang w:val="et-EE"/>
+        </w:rPr>
+        <w:t>Kuna tegemist on üsna õhukese puuriga, siis tegemist oli üsna aeglase protsessiga. Fookus on siinkohal just puuri lõhkumisel või möödapuurimisel, mille puhul oleks vastav trükkplaat kas lõhutud või seisaks ilma arenguta, kuni uue puuri muretsemiseni. Õnneks, ja enda üllatuseks,</w:t>
+      </w:r>
+      <w:r>
+        <w:rPr>
+          <w:lang w:val="et-EE"/>
+        </w:rPr>
+        <w:t xml:space="preserve"> ei lõhkunud ma </w:t>
+      </w:r>
+      <w:r>
+        <w:rPr>
+          <w:lang w:val="et-EE"/>
+        </w:rPr>
+        <w:t xml:space="preserve">ühtegi puuri, ega plaati ennast. </w:t>
       </w:r>
     </w:p>
     <w:p>
@@ -3719,7 +3950,7 @@
         </w:rPr>
         <w:t xml:space="preserve"> </w:t>
       </w:r>
-      <w:bookmarkStart w:id="11" w:name="_Toc387519509"/>
+      <w:bookmarkStart w:id="11" w:name="_Toc387584079"/>
       <w:r>
         <w:rPr>
           <w:lang w:val="et-EE"/>
@@ -3748,6 +3979,12 @@
           <w:lang w:val="et-EE"/>
         </w:rPr>
         <w:t xml:space="preserve">sisestada elektroonikakomponent, asetada jootekolvi ots ühenduskohale ning lisada jootetina, mis elektroonikomponendi jala ümber vajub ning tahkudes seda seal kinni hoiab. Kuna nii suurt jootmistööd ei ole veel kunagi teinud, siis mõningaid komponente sai taaskinnitada mitu korda. </w:t>
+      </w:r>
+      <w:r>
+        <w:rPr>
+          <w:lang w:val="et-EE"/>
+        </w:rPr>
+        <w:t xml:space="preserve">Nii rutiinse töö juures hakkas töötempo üsnagi kiirelt õnneks kasvama. </w:t>
       </w:r>
     </w:p>
     <w:p>
@@ -3767,10 +4004,9 @@
         <w:rPr>
           <w:lang w:val="et-EE"/>
         </w:rPr>
-        <w:lastRenderedPageBreak/>
         <w:t xml:space="preserve"> </w:t>
       </w:r>
-      <w:bookmarkStart w:id="12" w:name="_Toc387519510"/>
+      <w:bookmarkStart w:id="12" w:name="_Toc387584080"/>
       <w:r>
         <w:rPr>
           <w:lang w:val="et-EE"/>
@@ -3838,7 +4074,7 @@
         </w:rPr>
         <w:t xml:space="preserve"> </w:t>
       </w:r>
-      <w:bookmarkStart w:id="13" w:name="_Toc387519511"/>
+      <w:bookmarkStart w:id="13" w:name="_Toc387584081"/>
       <w:r>
         <w:rPr>
           <w:lang w:val="et-EE"/>
@@ -3869,111 +4105,7 @@
     </w:p>
     <w:p>
       <w:pPr>
-        <w:rPr>
-          <w:lang w:val="et-EE"/>
-        </w:rPr>
-      </w:pPr>
-    </w:p>
-    <w:p>
-      <w:pPr>
-        <w:rPr>
-          <w:lang w:val="et-EE"/>
-        </w:rPr>
-      </w:pPr>
-    </w:p>
-    <w:p>
-      <w:pPr>
-        <w:rPr>
-          <w:lang w:val="et-EE"/>
-        </w:rPr>
-      </w:pPr>
-    </w:p>
-    <w:p>
-      <w:pPr>
-        <w:rPr>
-          <w:lang w:val="et-EE"/>
-        </w:rPr>
-      </w:pPr>
-    </w:p>
-    <w:p>
-      <w:pPr>
-        <w:rPr>
-          <w:lang w:val="et-EE"/>
-        </w:rPr>
-      </w:pPr>
-    </w:p>
-    <w:p>
-      <w:pPr>
-        <w:rPr>
-          <w:lang w:val="et-EE"/>
-        </w:rPr>
-      </w:pPr>
-    </w:p>
-    <w:p>
-      <w:pPr>
-        <w:rPr>
-          <w:lang w:val="et-EE"/>
-        </w:rPr>
-      </w:pPr>
-    </w:p>
-    <w:p>
-      <w:pPr>
-        <w:rPr>
-          <w:lang w:val="et-EE"/>
-        </w:rPr>
-      </w:pPr>
-    </w:p>
-    <w:p>
-      <w:pPr>
-        <w:rPr>
-          <w:lang w:val="et-EE"/>
-        </w:rPr>
-      </w:pPr>
-    </w:p>
-    <w:p>
-      <w:pPr>
-        <w:rPr>
-          <w:lang w:val="et-EE"/>
-        </w:rPr>
-      </w:pPr>
-    </w:p>
-    <w:p>
-      <w:pPr>
-        <w:rPr>
-          <w:lang w:val="et-EE"/>
-        </w:rPr>
-      </w:pPr>
-    </w:p>
-    <w:p>
-      <w:pPr>
-        <w:rPr>
-          <w:lang w:val="et-EE"/>
-        </w:rPr>
-      </w:pPr>
-    </w:p>
-    <w:p>
-      <w:pPr>
-        <w:rPr>
-          <w:lang w:val="et-EE"/>
-        </w:rPr>
-      </w:pPr>
-    </w:p>
-    <w:p>
-      <w:pPr>
-        <w:rPr>
-          <w:lang w:val="et-EE"/>
-        </w:rPr>
-      </w:pPr>
-    </w:p>
-    <w:p>
-      <w:pPr>
-        <w:rPr>
-          <w:lang w:val="et-EE"/>
-        </w:rPr>
-      </w:pPr>
-    </w:p>
-    <w:p>
-      <w:pPr>
+        <w:spacing w:line="360" w:lineRule="auto"/>
         <w:rPr>
           <w:lang w:val="et-EE"/>
         </w:rPr>
@@ -3999,7 +4131,7 @@
           <w:lang w:val="et-EE"/>
         </w:rPr>
       </w:pPr>
-      <w:bookmarkStart w:id="14" w:name="_Toc387519513"/>
+      <w:bookmarkStart w:id="14" w:name="_Toc387584082"/>
       <w:r>
         <w:rPr>
           <w:lang w:val="et-EE"/>
@@ -4189,8 +4321,13 @@
           <w:lang w:val="et-EE"/>
         </w:rPr>
       </w:pPr>
-      <w:bookmarkStart w:id="15" w:name="_GoBack"/>
-      <w:bookmarkEnd w:id="15"/>
+    </w:p>
+    <w:p>
+      <w:pPr>
+        <w:rPr>
+          <w:lang w:val="et-EE"/>
+        </w:rPr>
+      </w:pPr>
     </w:p>
     <w:p>
       <w:pPr>
@@ -4226,215 +4363,244 @@
           <w:lang w:val="et-EE"/>
         </w:rPr>
       </w:pPr>
-      <w:bookmarkStart w:id="16" w:name="_Toc387519514"/>
+      <w:bookmarkStart w:id="15" w:name="_Toc387584088"/>
       <w:r>
         <w:rPr>
           <w:lang w:val="et-EE"/>
         </w:rPr>
         <w:lastRenderedPageBreak/>
-        <w:t>LISAD</w:t>
-      </w:r>
-      <w:bookmarkEnd w:id="16"/>
-    </w:p>
-    <w:p>
-      <w:pPr>
-        <w:rPr>
-          <w:lang w:val="et-EE"/>
-        </w:rPr>
-      </w:pPr>
-    </w:p>
-    <w:p>
-      <w:pPr>
-        <w:rPr>
-          <w:lang w:val="et-EE"/>
-        </w:rPr>
-      </w:pPr>
-    </w:p>
-    <w:p>
-      <w:pPr>
-        <w:rPr>
-          <w:lang w:val="et-EE"/>
-        </w:rPr>
-      </w:pPr>
-    </w:p>
-    <w:p>
-      <w:pPr>
-        <w:rPr>
-          <w:lang w:val="et-EE"/>
-        </w:rPr>
-      </w:pPr>
-    </w:p>
-    <w:p>
-      <w:pPr>
-        <w:rPr>
-          <w:lang w:val="et-EE"/>
-        </w:rPr>
-      </w:pPr>
-    </w:p>
-    <w:p>
-      <w:pPr>
-        <w:rPr>
-          <w:lang w:val="et-EE"/>
-        </w:rPr>
-      </w:pPr>
-    </w:p>
-    <w:p>
-      <w:pPr>
-        <w:rPr>
-          <w:lang w:val="et-EE"/>
-        </w:rPr>
-      </w:pPr>
-    </w:p>
-    <w:p>
-      <w:pPr>
-        <w:rPr>
-          <w:lang w:val="et-EE"/>
-        </w:rPr>
-      </w:pPr>
-    </w:p>
-    <w:p>
-      <w:pPr>
-        <w:rPr>
-          <w:lang w:val="et-EE"/>
-        </w:rPr>
-      </w:pPr>
-    </w:p>
-    <w:p>
-      <w:pPr>
-        <w:rPr>
-          <w:lang w:val="et-EE"/>
-        </w:rPr>
-      </w:pPr>
-    </w:p>
-    <w:p>
-      <w:pPr>
-        <w:rPr>
-          <w:lang w:val="et-EE"/>
-        </w:rPr>
-      </w:pPr>
-    </w:p>
-    <w:p>
-      <w:pPr>
-        <w:rPr>
-          <w:lang w:val="et-EE"/>
-        </w:rPr>
-      </w:pPr>
-    </w:p>
-    <w:p>
-      <w:pPr>
-        <w:rPr>
-          <w:lang w:val="et-EE"/>
-        </w:rPr>
-      </w:pPr>
-    </w:p>
-    <w:p>
-      <w:pPr>
-        <w:rPr>
-          <w:lang w:val="et-EE"/>
-        </w:rPr>
-      </w:pPr>
-    </w:p>
-    <w:p>
-      <w:pPr>
-        <w:rPr>
-          <w:lang w:val="et-EE"/>
-        </w:rPr>
-      </w:pPr>
-    </w:p>
-    <w:p>
-      <w:pPr>
-        <w:rPr>
-          <w:lang w:val="et-EE"/>
-        </w:rPr>
-      </w:pPr>
-    </w:p>
-    <w:p>
-      <w:pPr>
-        <w:rPr>
-          <w:lang w:val="et-EE"/>
-        </w:rPr>
-      </w:pPr>
-    </w:p>
-    <w:p>
-      <w:pPr>
-        <w:rPr>
-          <w:lang w:val="et-EE"/>
-        </w:rPr>
-      </w:pPr>
-    </w:p>
-    <w:p>
-      <w:pPr>
-        <w:rPr>
-          <w:lang w:val="et-EE"/>
-        </w:rPr>
-      </w:pPr>
-    </w:p>
-    <w:p>
-      <w:pPr>
-        <w:rPr>
-          <w:lang w:val="et-EE"/>
-        </w:rPr>
-      </w:pPr>
-    </w:p>
-    <w:p>
-      <w:pPr>
-        <w:rPr>
-          <w:lang w:val="et-EE"/>
-        </w:rPr>
-      </w:pPr>
-    </w:p>
-    <w:p>
-      <w:pPr>
-        <w:rPr>
-          <w:lang w:val="et-EE"/>
-        </w:rPr>
-      </w:pPr>
-    </w:p>
-    <w:p>
-      <w:pPr>
-        <w:rPr>
-          <w:lang w:val="et-EE"/>
-        </w:rPr>
-      </w:pPr>
-    </w:p>
-    <w:p>
-      <w:pPr>
-        <w:rPr>
-          <w:lang w:val="et-EE"/>
-        </w:rPr>
-      </w:pPr>
-    </w:p>
-    <w:p>
-      <w:pPr>
-        <w:rPr>
-          <w:lang w:val="et-EE"/>
-        </w:rPr>
-      </w:pPr>
-    </w:p>
-    <w:p>
-      <w:pPr>
-        <w:rPr>
-          <w:lang w:val="et-EE"/>
-        </w:rPr>
-      </w:pPr>
-    </w:p>
-    <w:p>
-      <w:pPr>
-        <w:rPr>
-          <w:lang w:val="et-EE"/>
-        </w:rPr>
-      </w:pPr>
-    </w:p>
-    <w:p>
-      <w:pPr>
-        <w:rPr>
-          <w:lang w:val="et-EE"/>
-        </w:rPr>
-      </w:pPr>
-    </w:p>
-    <w:p>
-      <w:pPr>
-        <w:rPr>
+        <w:t>KASUTATUD KIRJANDUS</w:t>
+      </w:r>
+      <w:bookmarkEnd w:id="15"/>
+    </w:p>
+    <w:p>
+      <w:pPr>
+        <w:rPr>
+          <w:lang w:val="et-EE"/>
+        </w:rPr>
+      </w:pPr>
+    </w:p>
+    <w:p>
+      <w:pPr>
+        <w:pStyle w:val="FootnoteText"/>
+        <w:spacing w:line="360" w:lineRule="auto"/>
+        <w:jc w:val="both"/>
+        <w:rPr>
+          <w:i/>
+          <w:sz w:val="24"/>
+          <w:szCs w:val="24"/>
+        </w:rPr>
+      </w:pPr>
+      <w:r>
+        <w:rPr>
+          <w:sz w:val="24"/>
+          <w:szCs w:val="24"/>
+        </w:rPr>
+        <w:t xml:space="preserve">MAKE </w:t>
+      </w:r>
+      <w:r>
+        <w:rPr>
+          <w:i/>
+          <w:sz w:val="24"/>
+          <w:szCs w:val="24"/>
+        </w:rPr>
+        <w:t xml:space="preserve">Make your own printed circuit board </w:t>
+      </w:r>
+      <w:r>
+        <w:rPr>
+          <w:i/>
+          <w:sz w:val="24"/>
+          <w:szCs w:val="24"/>
+        </w:rPr>
+        <w:t>URL=</w:t>
+      </w:r>
+      <w:r>
+        <w:rPr>
+          <w:sz w:val="24"/>
+          <w:szCs w:val="24"/>
+        </w:rPr>
+        <w:t>www.youtube.com/watch?v=urv6jArKp6M</w:t>
+      </w:r>
+      <w:r>
+        <w:rPr>
+          <w:sz w:val="24"/>
+          <w:szCs w:val="24"/>
+        </w:rPr>
+        <w:t xml:space="preserve"> Kogu töö jooksul</w:t>
+      </w:r>
+    </w:p>
+    <w:p>
+      <w:pPr>
+        <w:pStyle w:val="FootnoteText"/>
+        <w:spacing w:line="360" w:lineRule="auto"/>
+        <w:jc w:val="both"/>
+        <w:rPr>
+          <w:sz w:val="24"/>
+          <w:szCs w:val="24"/>
+        </w:rPr>
+      </w:pPr>
+      <w:r>
+        <w:rPr>
+          <w:sz w:val="24"/>
+          <w:szCs w:val="24"/>
+        </w:rPr>
+        <w:t xml:space="preserve">Foorum </w:t>
+      </w:r>
+      <w:r>
+        <w:rPr>
+          <w:i/>
+          <w:sz w:val="24"/>
+          <w:szCs w:val="24"/>
+        </w:rPr>
+        <w:t xml:space="preserve">Trükkplaadi valmistamine </w:t>
+      </w:r>
+      <w:r>
+        <w:rPr>
+          <w:i/>
+          <w:sz w:val="24"/>
+          <w:szCs w:val="24"/>
+        </w:rPr>
+        <w:t>URL=</w:t>
+      </w:r>
+      <w:r>
+        <w:rPr>
+          <w:sz w:val="24"/>
+          <w:szCs w:val="24"/>
+        </w:rPr>
+        <w:t>http://forum.planet.ee/showthread.php?t=71319</w:t>
+      </w:r>
+      <w:r>
+        <w:rPr>
+          <w:sz w:val="24"/>
+          <w:szCs w:val="24"/>
+        </w:rPr>
+        <w:t xml:space="preserve"> Kogu töö jooksul</w:t>
+      </w:r>
+    </w:p>
+    <w:p>
+      <w:pPr>
+        <w:pStyle w:val="FootnoteText"/>
+        <w:spacing w:line="360" w:lineRule="auto"/>
+        <w:jc w:val="both"/>
+        <w:rPr>
+          <w:sz w:val="24"/>
+          <w:szCs w:val="24"/>
+          <w:lang w:val="et-EE"/>
+        </w:rPr>
+      </w:pPr>
+      <w:r>
+        <w:rPr>
+          <w:sz w:val="24"/>
+          <w:szCs w:val="24"/>
+        </w:rPr>
+        <w:t xml:space="preserve">Foorum </w:t>
+      </w:r>
+      <w:r>
+        <w:rPr>
+          <w:i/>
+          <w:sz w:val="24"/>
+          <w:szCs w:val="24"/>
+        </w:rPr>
+        <w:t xml:space="preserve">Trükkplaadi valmistamine </w:t>
+      </w:r>
+      <w:r>
+        <w:rPr>
+          <w:i/>
+          <w:sz w:val="24"/>
+          <w:szCs w:val="24"/>
+        </w:rPr>
+        <w:t>URL=</w:t>
+      </w:r>
+      <w:r>
+        <w:rPr>
+          <w:sz w:val="24"/>
+          <w:szCs w:val="24"/>
+        </w:rPr>
+        <w:t>http://www.elfafoorum.ee/threads/999-Tr%C3%BCkkplaadi-valmistamine</w:t>
+      </w:r>
+      <w:r>
+        <w:rPr>
+          <w:sz w:val="24"/>
+          <w:szCs w:val="24"/>
+        </w:rPr>
+        <w:t xml:space="preserve"> Kogu töö jooksul</w:t>
+      </w:r>
+    </w:p>
+    <w:p>
+      <w:pPr>
+        <w:spacing w:line="360" w:lineRule="auto"/>
+        <w:jc w:val="both"/>
+        <w:rPr>
+          <w:szCs w:val="24"/>
+          <w:lang w:val="et-EE"/>
+        </w:rPr>
+      </w:pPr>
+      <w:r>
+        <w:rPr>
+          <w:szCs w:val="24"/>
+        </w:rPr>
+        <w:t xml:space="preserve">Waiting for Friday </w:t>
+      </w:r>
+      <w:r>
+        <w:rPr>
+          <w:i/>
+          <w:szCs w:val="24"/>
+        </w:rPr>
+        <w:t xml:space="preserve">4-Bit computer </w:t>
+      </w:r>
+      <w:r>
+        <w:rPr>
+          <w:i/>
+          <w:szCs w:val="24"/>
+        </w:rPr>
+        <w:t>URL=</w:t>
+      </w:r>
+      <w:r>
+        <w:rPr>
+          <w:szCs w:val="24"/>
+        </w:rPr>
+        <w:t>http://www.waitingforfriday.com/index.php/4-Bit_Computer</w:t>
+      </w:r>
+      <w:r>
+        <w:rPr>
+          <w:szCs w:val="24"/>
+        </w:rPr>
+        <w:t xml:space="preserve"> Kogu t</w:t>
+      </w:r>
+      <w:r>
+        <w:rPr>
+          <w:szCs w:val="24"/>
+          <w:lang w:val="et-EE"/>
+        </w:rPr>
+        <w:t>öö jooksul</w:t>
+      </w:r>
+    </w:p>
+    <w:p>
+      <w:pPr>
+        <w:spacing w:line="360" w:lineRule="auto"/>
+        <w:jc w:val="both"/>
+        <w:rPr>
+          <w:szCs w:val="24"/>
+          <w:lang w:val="et-EE"/>
+        </w:rPr>
+      </w:pPr>
+    </w:p>
+    <w:p>
+      <w:pPr>
+        <w:spacing w:line="360" w:lineRule="auto"/>
+        <w:jc w:val="both"/>
+        <w:rPr>
+          <w:szCs w:val="24"/>
+          <w:lang w:val="et-EE"/>
+        </w:rPr>
+      </w:pPr>
+    </w:p>
+    <w:p>
+      <w:pPr>
+        <w:spacing w:line="360" w:lineRule="auto"/>
+        <w:jc w:val="both"/>
+        <w:rPr>
+          <w:szCs w:val="24"/>
           <w:lang w:val="et-EE"/>
         </w:rPr>
       </w:pPr>
@@ -4452,28 +4618,393 @@
           <w:lang w:val="et-EE"/>
         </w:rPr>
       </w:pPr>
-      <w:bookmarkStart w:id="17" w:name="_Toc387519515"/>
+      <w:bookmarkStart w:id="16" w:name="_Toc387584083"/>
       <w:r>
         <w:rPr>
           <w:lang w:val="et-EE"/>
         </w:rPr>
         <w:lastRenderedPageBreak/>
-        <w:t>KASUTATUD KIRJANDUS</w:t>
+        <w:t>LISAD</w:t>
+      </w:r>
+      <w:bookmarkEnd w:id="16"/>
+    </w:p>
+    <w:p>
+      <w:pPr>
+        <w:pStyle w:val="Heading2"/>
+        <w:rPr>
+          <w:lang w:val="et-EE"/>
+        </w:rPr>
+      </w:pPr>
+      <w:bookmarkStart w:id="17" w:name="_Toc387584084"/>
+      <w:r>
+        <w:rPr>
+          <w:lang w:val="et-EE"/>
+        </w:rPr>
+        <w:t>Lisa 1. Trükplaadi digitaalne versioon</w:t>
       </w:r>
       <w:bookmarkEnd w:id="17"/>
     </w:p>
     <w:p>
       <w:pPr>
-        <w:spacing w:line="360" w:lineRule="auto"/>
-        <w:jc w:val="both"/>
-        <w:rPr>
-          <w:noProof/>
+        <w:jc w:val="center"/>
+        <w:rPr>
+          <w:lang w:val="et-EE"/>
+        </w:rPr>
+      </w:pPr>
+      <w:r>
+        <w:rPr>
+          <w:noProof/>
+        </w:rPr>
+        <w:drawing>
+          <wp:inline distT="0" distB="0" distL="0" distR="0" wp14:anchorId="32C0BCA4" wp14:editId="2711B632">
+            <wp:extent cx="5734050" cy="4857750"/>
+            <wp:effectExtent l="0" t="0" r="0" b="0"/>
+            <wp:docPr id="1" name="Picture 1" descr="E:\FinalThesis\loogika-pildid\trykkskeem.PNG"/>
+            <wp:cNvGraphicFramePr>
+              <a:graphicFrameLocks xmlns:a="http://schemas.openxmlformats.org/drawingml/2006/main" noChangeAspect="1"/>
+            </wp:cNvGraphicFramePr>
+            <a:graphic xmlns:a="http://schemas.openxmlformats.org/drawingml/2006/main">
+              <a:graphicData uri="http://schemas.openxmlformats.org/drawingml/2006/picture">
+                <pic:pic xmlns:pic="http://schemas.openxmlformats.org/drawingml/2006/picture">
+                  <pic:nvPicPr>
+                    <pic:cNvPr id="0" name="Picture 1" descr="E:\FinalThesis\loogika-pildid\trykkskeem.PNG"/>
+                    <pic:cNvPicPr>
+                      <a:picLocks noChangeAspect="1" noChangeArrowheads="1"/>
+                    </pic:cNvPicPr>
+                  </pic:nvPicPr>
+                  <pic:blipFill>
+                    <a:blip r:embed="rId8">
+                      <a:extLst>
+                        <a:ext uri="{28A0092B-C50C-407E-A947-70E740481C1C}">
+                          <a14:useLocalDpi xmlns:a14="http://schemas.microsoft.com/office/drawing/2010/main" val="0"/>
+                        </a:ext>
+                      </a:extLst>
+                    </a:blip>
+                    <a:srcRect/>
+                    <a:stretch>
+                      <a:fillRect/>
+                    </a:stretch>
+                  </pic:blipFill>
+                  <pic:spPr bwMode="auto">
+                    <a:xfrm>
+                      <a:off x="0" y="0"/>
+                      <a:ext cx="5734050" cy="4857750"/>
+                    </a:xfrm>
+                    <a:prstGeom prst="rect">
+                      <a:avLst/>
+                    </a:prstGeom>
+                    <a:noFill/>
+                    <a:ln>
+                      <a:noFill/>
+                    </a:ln>
+                  </pic:spPr>
+                </pic:pic>
+              </a:graphicData>
+            </a:graphic>
+          </wp:inline>
+        </w:drawing>
+      </w:r>
+    </w:p>
+    <w:p>
+      <w:pPr>
+        <w:spacing w:line="360" w:lineRule="auto"/>
+        <w:rPr>
+          <w:lang w:val="et-EE"/>
+        </w:rPr>
+      </w:pPr>
+      <w:r>
+        <w:rPr>
+          <w:lang w:val="et-EE"/>
+        </w:rPr>
+        <w:t>Terve trükkplaadi digitaalne versioon. Üleval on visuaalselt näha neli liitjat. Neist alla jääb väljundplaat. Kõige all on A j</w:t>
+      </w:r>
+      <w:r>
+        <w:rPr>
+          <w:lang w:val="et-EE"/>
+        </w:rPr>
+        <w:t>a B sisendid ning neist paremal</w:t>
+      </w:r>
+      <w:bookmarkStart w:id="18" w:name="_GoBack"/>
+      <w:bookmarkEnd w:id="18"/>
+      <w:r>
+        <w:rPr>
+          <w:lang w:val="et-EE"/>
+        </w:rPr>
+        <w:t xml:space="preserve"> toiteplokk. </w:t>
+      </w:r>
+    </w:p>
+    <w:p>
+      <w:pPr>
+        <w:pStyle w:val="Heading2"/>
+        <w:rPr>
+          <w:lang w:val="et-EE"/>
+        </w:rPr>
+      </w:pPr>
+      <w:bookmarkStart w:id="19" w:name="_Toc387584085"/>
+      <w:r>
+        <w:rPr>
+          <w:lang w:val="et-EE"/>
+        </w:rPr>
+        <w:t>Lisa 2. Kahend- ja kümnendsüsteemis liitmise võrdlus</w:t>
+      </w:r>
+      <w:bookmarkEnd w:id="19"/>
+    </w:p>
+    <w:p>
+      <w:pPr>
+        <w:rPr>
+          <w:lang w:val="et-EE"/>
+        </w:rPr>
+      </w:pPr>
+      <w:r>
+        <w:rPr>
+          <w:noProof/>
+        </w:rPr>
+        <w:drawing>
+          <wp:inline distT="0" distB="0" distL="0" distR="0" wp14:anchorId="6D87751A" wp14:editId="00A45797">
+            <wp:extent cx="5724525" cy="1200150"/>
+            <wp:effectExtent l="0" t="0" r="9525" b="0"/>
+            <wp:docPr id="2" name="Picture 2" descr="E:\FinalThesis\loogika-pildid\liitmine.PNG"/>
+            <wp:cNvGraphicFramePr>
+              <a:graphicFrameLocks xmlns:a="http://schemas.openxmlformats.org/drawingml/2006/main" noChangeAspect="1"/>
+            </wp:cNvGraphicFramePr>
+            <a:graphic xmlns:a="http://schemas.openxmlformats.org/drawingml/2006/main">
+              <a:graphicData uri="http://schemas.openxmlformats.org/drawingml/2006/picture">
+                <pic:pic xmlns:pic="http://schemas.openxmlformats.org/drawingml/2006/picture">
+                  <pic:nvPicPr>
+                    <pic:cNvPr id="0" name="Picture 2" descr="E:\FinalThesis\loogika-pildid\liitmine.PNG"/>
+                    <pic:cNvPicPr>
+                      <a:picLocks noChangeAspect="1" noChangeArrowheads="1"/>
+                    </pic:cNvPicPr>
+                  </pic:nvPicPr>
+                  <pic:blipFill>
+                    <a:blip r:embed="rId9">
+                      <a:extLst>
+                        <a:ext uri="{28A0092B-C50C-407E-A947-70E740481C1C}">
+                          <a14:useLocalDpi xmlns:a14="http://schemas.microsoft.com/office/drawing/2010/main" val="0"/>
+                        </a:ext>
+                      </a:extLst>
+                    </a:blip>
+                    <a:srcRect/>
+                    <a:stretch>
+                      <a:fillRect/>
+                    </a:stretch>
+                  </pic:blipFill>
+                  <pic:spPr bwMode="auto">
+                    <a:xfrm>
+                      <a:off x="0" y="0"/>
+                      <a:ext cx="5724525" cy="1200150"/>
+                    </a:xfrm>
+                    <a:prstGeom prst="rect">
+                      <a:avLst/>
+                    </a:prstGeom>
+                    <a:noFill/>
+                    <a:ln>
+                      <a:noFill/>
+                    </a:ln>
+                  </pic:spPr>
+                </pic:pic>
+              </a:graphicData>
+            </a:graphic>
+          </wp:inline>
+        </w:drawing>
+      </w:r>
+    </w:p>
+    <w:p>
+      <w:pPr>
+        <w:rPr>
+          <w:lang w:val="et-EE"/>
+        </w:rPr>
+      </w:pPr>
+    </w:p>
+    <w:p>
+      <w:pPr>
+        <w:rPr>
+          <w:lang w:val="et-EE"/>
+        </w:rPr>
+      </w:pPr>
+    </w:p>
+    <w:p>
+      <w:pPr>
+        <w:rPr>
+          <w:lang w:val="et-EE"/>
+        </w:rPr>
+      </w:pPr>
+    </w:p>
+    <w:p>
+      <w:pPr>
+        <w:rPr>
+          <w:lang w:val="et-EE"/>
+        </w:rPr>
+      </w:pPr>
+    </w:p>
+    <w:p>
+      <w:pPr>
+        <w:pStyle w:val="Heading2"/>
+        <w:rPr>
+          <w:lang w:val="et-EE"/>
+        </w:rPr>
+      </w:pPr>
+      <w:bookmarkStart w:id="20" w:name="_Toc387584086"/>
+      <w:r>
+        <w:t>Lisa 3</w:t>
+      </w:r>
+      <w:r>
+        <w:t>. Liitmisel tekkivad erinevad vastuste v</w:t>
+      </w:r>
+      <w:r>
+        <w:rPr>
+          <w:lang w:val="et-EE"/>
+        </w:rPr>
+        <w:t>õimalused</w:t>
+      </w:r>
+      <w:bookmarkEnd w:id="20"/>
+    </w:p>
+    <w:p>
+      <w:r>
+        <w:rPr>
+          <w:noProof/>
+        </w:rPr>
+        <w:drawing>
+          <wp:inline distT="0" distB="0" distL="0" distR="0" wp14:anchorId="3BC0FA1F" wp14:editId="75484EED">
+            <wp:extent cx="3848100" cy="981075"/>
+            <wp:effectExtent l="0" t="0" r="0" b="9525"/>
+            <wp:docPr id="4" name="Picture 4" descr="E:\FinalThesis\loogika-pildid\possibilities.PNG"/>
+            <wp:cNvGraphicFramePr>
+              <a:graphicFrameLocks xmlns:a="http://schemas.openxmlformats.org/drawingml/2006/main" noChangeAspect="1"/>
+            </wp:cNvGraphicFramePr>
+            <a:graphic xmlns:a="http://schemas.openxmlformats.org/drawingml/2006/main">
+              <a:graphicData uri="http://schemas.openxmlformats.org/drawingml/2006/picture">
+                <pic:pic xmlns:pic="http://schemas.openxmlformats.org/drawingml/2006/picture">
+                  <pic:nvPicPr>
+                    <pic:cNvPr id="0" name="Picture 4" descr="E:\FinalThesis\loogika-pildid\possibilities.PNG"/>
+                    <pic:cNvPicPr>
+                      <a:picLocks noChangeAspect="1" noChangeArrowheads="1"/>
+                    </pic:cNvPicPr>
+                  </pic:nvPicPr>
+                  <pic:blipFill>
+                    <a:blip r:embed="rId10">
+                      <a:extLst>
+                        <a:ext uri="{28A0092B-C50C-407E-A947-70E740481C1C}">
+                          <a14:useLocalDpi xmlns:a14="http://schemas.microsoft.com/office/drawing/2010/main" val="0"/>
+                        </a:ext>
+                      </a:extLst>
+                    </a:blip>
+                    <a:srcRect/>
+                    <a:stretch>
+                      <a:fillRect/>
+                    </a:stretch>
+                  </pic:blipFill>
+                  <pic:spPr bwMode="auto">
+                    <a:xfrm>
+                      <a:off x="0" y="0"/>
+                      <a:ext cx="3848100" cy="981075"/>
+                    </a:xfrm>
+                    <a:prstGeom prst="rect">
+                      <a:avLst/>
+                    </a:prstGeom>
+                    <a:noFill/>
+                    <a:ln>
+                      <a:noFill/>
+                    </a:ln>
+                  </pic:spPr>
+                </pic:pic>
+              </a:graphicData>
+            </a:graphic>
+          </wp:inline>
+        </w:drawing>
+      </w:r>
+    </w:p>
+    <w:p>
+      <w:r>
+        <w:t>Selliste vastustega peab liitmisel arvestama.</w:t>
+      </w:r>
+    </w:p>
+    <w:p>
+      <w:pPr>
+        <w:pStyle w:val="Heading2"/>
+      </w:pPr>
+      <w:bookmarkStart w:id="21" w:name="_Toc387584087"/>
+      <w:r>
+        <w:t>Lisa 4. 4-bitise liitja algoritmiline ülesehitus</w:t>
+      </w:r>
+      <w:bookmarkEnd w:id="21"/>
+    </w:p>
+    <w:p>
+      <w:r>
+        <w:rPr>
+          <w:noProof/>
+        </w:rPr>
+        <w:drawing>
+          <wp:inline distT="0" distB="0" distL="0" distR="0" wp14:anchorId="7208D354" wp14:editId="57A039D2">
+            <wp:extent cx="5734050" cy="2486025"/>
+            <wp:effectExtent l="0" t="0" r="0" b="9525"/>
+            <wp:docPr id="5" name="Picture 5" descr="E:\FinalThesis\loogika-pildid\4-bitadder.PNG"/>
+            <wp:cNvGraphicFramePr>
+              <a:graphicFrameLocks xmlns:a="http://schemas.openxmlformats.org/drawingml/2006/main" noChangeAspect="1"/>
+            </wp:cNvGraphicFramePr>
+            <a:graphic xmlns:a="http://schemas.openxmlformats.org/drawingml/2006/main">
+              <a:graphicData uri="http://schemas.openxmlformats.org/drawingml/2006/picture">
+                <pic:pic xmlns:pic="http://schemas.openxmlformats.org/drawingml/2006/picture">
+                  <pic:nvPicPr>
+                    <pic:cNvPr id="0" name="Picture 5" descr="E:\FinalThesis\loogika-pildid\4-bitadder.PNG"/>
+                    <pic:cNvPicPr>
+                      <a:picLocks noChangeAspect="1" noChangeArrowheads="1"/>
+                    </pic:cNvPicPr>
+                  </pic:nvPicPr>
+                  <pic:blipFill>
+                    <a:blip r:embed="rId11">
+                      <a:extLst>
+                        <a:ext uri="{28A0092B-C50C-407E-A947-70E740481C1C}">
+                          <a14:useLocalDpi xmlns:a14="http://schemas.microsoft.com/office/drawing/2010/main" val="0"/>
+                        </a:ext>
+                      </a:extLst>
+                    </a:blip>
+                    <a:srcRect/>
+                    <a:stretch>
+                      <a:fillRect/>
+                    </a:stretch>
+                  </pic:blipFill>
+                  <pic:spPr bwMode="auto">
+                    <a:xfrm>
+                      <a:off x="0" y="0"/>
+                      <a:ext cx="5734050" cy="2486025"/>
+                    </a:xfrm>
+                    <a:prstGeom prst="rect">
+                      <a:avLst/>
+                    </a:prstGeom>
+                    <a:noFill/>
+                    <a:ln>
+                      <a:noFill/>
+                    </a:ln>
+                  </pic:spPr>
+                </pic:pic>
+              </a:graphicData>
+            </a:graphic>
+          </wp:inline>
+        </w:drawing>
+      </w:r>
+    </w:p>
+    <w:p/>
+    <w:p>
+      <w:pPr>
+        <w:rPr>
+          <w:lang w:val="et-EE"/>
+        </w:rPr>
+      </w:pPr>
+    </w:p>
+    <w:p>
+      <w:pPr>
+        <w:spacing w:line="360" w:lineRule="auto"/>
+        <w:jc w:val="both"/>
+        <w:rPr>
+          <w:noProof/>
+          <w:szCs w:val="24"/>
           <w:lang w:val="et-EE"/>
         </w:rPr>
       </w:pPr>
     </w:p>
     <w:sectPr>
-      <w:footerReference w:type="default" r:id="rId8"/>
+      <w:footerReference w:type="default" r:id="rId12"/>
       <w:pgSz w:w="11907" w:h="16839" w:code="9"/>
       <w:pgMar w:top="1440" w:right="1440" w:bottom="1440" w:left="1440" w:header="720" w:footer="720" w:gutter="0"/>
       <w:cols w:space="720"/>
@@ -4543,7 +5074,7 @@
           <w:rPr>
             <w:noProof/>
           </w:rPr>
-          <w:t>2</w:t>
+          <w:t>12</w:t>
         </w:r>
         <w:r>
           <w:rPr>
@@ -4585,6 +5116,64 @@
     </w:p>
   </w:footnote>
   <w:footnote w:id="1">
+    <w:p>
+      <w:pPr>
+        <w:pStyle w:val="FootnoteText"/>
+        <w:rPr>
+          <w:lang w:val="et-EE"/>
+        </w:rPr>
+      </w:pPr>
+      <w:r>
+        <w:rPr>
+          <w:rStyle w:val="FootnoteReference"/>
+        </w:rPr>
+        <w:footnoteRef/>
+      </w:r>
+      <w:r>
+        <w:t xml:space="preserve"> </w:t>
+      </w:r>
+      <w:r>
+        <w:t>https://www.youtube.com/watch?v=urv6jArKp6M</w:t>
+      </w:r>
+    </w:p>
+  </w:footnote>
+  <w:footnote w:id="2">
+    <w:p>
+      <w:pPr>
+        <w:pStyle w:val="FootnoteText"/>
+      </w:pPr>
+      <w:r>
+        <w:rPr>
+          <w:rStyle w:val="FootnoteReference"/>
+        </w:rPr>
+        <w:footnoteRef/>
+      </w:r>
+      <w:r>
+        <w:t xml:space="preserve"> </w:t>
+      </w:r>
+      <w:r>
+        <w:t>http://forum.planet.ee/showthread.php?t=71319</w:t>
+      </w:r>
+    </w:p>
+    <w:p>
+      <w:pPr>
+        <w:pStyle w:val="FootnoteText"/>
+        <w:rPr>
+          <w:lang w:val="et-EE"/>
+        </w:rPr>
+      </w:pPr>
+      <w:r>
+        <w:rPr>
+          <w:vertAlign w:val="superscript"/>
+        </w:rPr>
+        <w:t xml:space="preserve">2  </w:t>
+      </w:r>
+      <w:r>
+        <w:t>http://www.elfafoorum.ee/threads/999-Tr%C3%BCkkplaadi-valmistamine</w:t>
+      </w:r>
+    </w:p>
+  </w:footnote>
+  <w:footnote w:id="3">
     <w:p>
       <w:pPr>
         <w:pStyle w:val="FootnoteText"/>
@@ -6703,7 +7292,7 @@
 </file>
 
 <file path=customXml/itemProps1.xml><?xml version="1.0" encoding="utf-8"?>
-<ds:datastoreItem xmlns:ds="http://schemas.openxmlformats.org/officeDocument/2006/customXml" ds:itemID="{63721A5D-E477-4F76-9E62-B02113287200}">
+<ds:datastoreItem xmlns:ds="http://schemas.openxmlformats.org/officeDocument/2006/customXml" ds:itemID="{B4AB6F5F-03D8-49AF-9688-701D8E30B9E6}">
   <ds:schemaRefs>
     <ds:schemaRef ds:uri="http://schemas.openxmlformats.org/officeDocument/2006/bibliography"/>
   </ds:schemaRefs>

</xml_diff>

<commit_message>
Viimased muudatused, rohkem lihtsalt ei viitsi
</commit_message>
<xml_diff>
--- a/4-bit Computer - Praktiline too - Borka.docx
+++ b/4-bit Computer - Praktiline too - Borka.docx
@@ -14,6 +14,7 @@
           <w:lang w:val="et-EE"/>
         </w:rPr>
       </w:pPr>
+      <w:bookmarkStart w:id="0" w:name="_GoBack"/>
       <w:r>
         <w:rPr>
           <w:rFonts w:cs="Times New Roman"/>
@@ -2357,7 +2358,7 @@
           <w:lang w:val="et-EE"/>
         </w:rPr>
       </w:pPr>
-      <w:bookmarkStart w:id="0" w:name="_Toc387691471"/>
+      <w:bookmarkStart w:id="1" w:name="_Toc387691471"/>
       <w:r>
         <w:rPr>
           <w:noProof/>
@@ -2366,7 +2367,7 @@
         <w:lastRenderedPageBreak/>
         <w:t>RESUME</w:t>
       </w:r>
-      <w:bookmarkEnd w:id="0"/>
+      <w:bookmarkEnd w:id="1"/>
     </w:p>
     <w:p>
       <w:pPr>
@@ -2632,7 +2633,7 @@
           <w:lang w:val="et-EE"/>
         </w:rPr>
       </w:pPr>
-      <w:bookmarkStart w:id="1" w:name="_Toc387691472"/>
+      <w:bookmarkStart w:id="2" w:name="_Toc387691472"/>
       <w:r>
         <w:rPr>
           <w:noProof/>
@@ -2641,7 +2642,7 @@
         <w:lastRenderedPageBreak/>
         <w:t>SISSEJUHATUS</w:t>
       </w:r>
-      <w:bookmarkEnd w:id="1"/>
+      <w:bookmarkEnd w:id="2"/>
     </w:p>
     <w:p>
       <w:pPr>
@@ -3084,7 +3085,7 @@
           <w:lang w:val="et-EE"/>
         </w:rPr>
       </w:pPr>
-      <w:bookmarkStart w:id="2" w:name="_Toc387691473"/>
+      <w:bookmarkStart w:id="3" w:name="_Toc387691473"/>
       <w:r>
         <w:rPr>
           <w:noProof/>
@@ -3093,7 +3094,7 @@
         <w:lastRenderedPageBreak/>
         <w:t>TRÜKKPLAADIL SUMMEERIMINE</w:t>
       </w:r>
-      <w:bookmarkEnd w:id="2"/>
+      <w:bookmarkEnd w:id="3"/>
     </w:p>
     <w:p>
       <w:pPr>
@@ -3400,7 +3401,7 @@
           <w:lang w:val="et-EE"/>
         </w:rPr>
       </w:pPr>
-      <w:bookmarkStart w:id="3" w:name="_Toc387691474"/>
+      <w:bookmarkStart w:id="4" w:name="_Toc387691474"/>
       <w:r>
         <w:rPr>
           <w:lang w:val="et-EE"/>
@@ -3408,7 +3409,7 @@
         <w:lastRenderedPageBreak/>
         <w:t>ETTEVALMISTUS TÖÖKS</w:t>
       </w:r>
-      <w:bookmarkEnd w:id="3"/>
+      <w:bookmarkEnd w:id="4"/>
     </w:p>
     <w:p>
       <w:pPr>
@@ -3430,14 +3431,14 @@
           <w:lang w:val="et-EE"/>
         </w:rPr>
       </w:pPr>
-      <w:bookmarkStart w:id="4" w:name="_Toc387691475"/>
+      <w:bookmarkStart w:id="5" w:name="_Toc387691475"/>
       <w:r>
         <w:rPr>
           <w:lang w:val="et-EE"/>
         </w:rPr>
         <w:t>Teooria läbimine</w:t>
       </w:r>
-      <w:bookmarkEnd w:id="4"/>
+      <w:bookmarkEnd w:id="5"/>
     </w:p>
     <w:p>
       <w:pPr>
@@ -3567,7 +3568,7 @@
         </w:rPr>
         <w:t xml:space="preserve"> </w:t>
       </w:r>
-      <w:bookmarkStart w:id="5" w:name="_Toc387691476"/>
+      <w:bookmarkStart w:id="6" w:name="_Toc387691476"/>
       <w:r>
         <w:rPr>
           <w:lang w:val="et-EE"/>
@@ -3580,7 +3581,7 @@
         </w:rPr>
         <w:t>igitaalse versiooni töötlemine</w:t>
       </w:r>
-      <w:bookmarkEnd w:id="5"/>
+      <w:bookmarkEnd w:id="6"/>
     </w:p>
     <w:p>
       <w:pPr>
@@ -3631,43 +3632,7 @@
         <w:rPr>
           <w:lang w:val="et-EE"/>
         </w:rPr>
-        <w:t xml:space="preserve">kaks </w:t>
-      </w:r>
-      <w:r>
-        <w:rPr>
-          <w:lang w:val="et-EE"/>
-        </w:rPr>
-        <w:t>sisend</w:t>
-      </w:r>
-      <w:r>
-        <w:rPr>
-          <w:lang w:val="et-EE"/>
-        </w:rPr>
-        <w:t>-</w:t>
-      </w:r>
-      <w:r>
-        <w:rPr>
-          <w:lang w:val="et-EE"/>
-        </w:rPr>
-        <w:t xml:space="preserve"> ja</w:t>
-      </w:r>
-      <w:r>
-        <w:rPr>
-          <w:lang w:val="et-EE"/>
-        </w:rPr>
-        <w:t xml:space="preserve"> üks</w:t>
-      </w:r>
-      <w:r>
-        <w:rPr>
-          <w:lang w:val="et-EE"/>
-        </w:rPr>
-        <w:t xml:space="preserve"> väljund</w:t>
-      </w:r>
-      <w:r>
-        <w:rPr>
-          <w:lang w:val="et-EE"/>
-        </w:rPr>
-        <w:t>moodul</w:t>
+        <w:t>üks sisend- ja kaks väljundmoodulit</w:t>
       </w:r>
       <w:r>
         <w:rPr>
@@ -3714,7 +3679,7 @@
           <w:lang w:val="et-EE"/>
         </w:rPr>
       </w:pPr>
-      <w:bookmarkStart w:id="6" w:name="_Toc387691477"/>
+      <w:bookmarkStart w:id="7" w:name="_Toc387691477"/>
       <w:r>
         <w:rPr>
           <w:lang w:val="et-EE"/>
@@ -3733,7 +3698,7 @@
         </w:rPr>
         <w:t xml:space="preserve"> hankimine</w:t>
       </w:r>
-      <w:bookmarkEnd w:id="6"/>
+      <w:bookmarkEnd w:id="7"/>
     </w:p>
     <w:p>
       <w:pPr>
@@ -3986,7 +3951,7 @@
           <w:lang w:val="et-EE"/>
         </w:rPr>
       </w:pPr>
-      <w:bookmarkStart w:id="7" w:name="_Toc387691478"/>
+      <w:bookmarkStart w:id="8" w:name="_Toc387691478"/>
       <w:r>
         <w:rPr>
           <w:lang w:val="et-EE"/>
@@ -3994,7 +3959,7 @@
         <w:lastRenderedPageBreak/>
         <w:t>TRÜKKPLAADI VALMISTAMINE</w:t>
       </w:r>
-      <w:bookmarkEnd w:id="7"/>
+      <w:bookmarkEnd w:id="8"/>
     </w:p>
     <w:p>
       <w:pPr>
@@ -4011,7 +3976,7 @@
           <w:lang w:val="et-EE"/>
         </w:rPr>
       </w:pPr>
-      <w:bookmarkStart w:id="8" w:name="_Toc387691479"/>
+      <w:bookmarkStart w:id="9" w:name="_Toc387691479"/>
       <w:r>
         <w:rPr>
           <w:lang w:val="et-EE"/>
@@ -4036,7 +4001,7 @@
         </w:rPr>
         <w:t>kandmine trükkplaadile</w:t>
       </w:r>
-      <w:bookmarkEnd w:id="8"/>
+      <w:bookmarkEnd w:id="9"/>
     </w:p>
     <w:p>
       <w:pPr>
@@ -4185,14 +4150,14 @@
         </w:rPr>
         <w:t xml:space="preserve"> </w:t>
       </w:r>
-      <w:bookmarkStart w:id="9" w:name="_Toc387691480"/>
+      <w:bookmarkStart w:id="10" w:name="_Toc387691480"/>
       <w:r>
         <w:rPr>
           <w:lang w:val="et-EE"/>
         </w:rPr>
         <w:t>Söövitamine</w:t>
       </w:r>
-      <w:bookmarkEnd w:id="9"/>
+      <w:bookmarkEnd w:id="10"/>
     </w:p>
     <w:p>
       <w:pPr>
@@ -4375,14 +4340,14 @@
           <w:lang w:val="et-EE"/>
         </w:rPr>
       </w:pPr>
-      <w:bookmarkStart w:id="10" w:name="_Toc387691481"/>
+      <w:bookmarkStart w:id="11" w:name="_Toc387691481"/>
       <w:r>
         <w:rPr>
           <w:lang w:val="et-EE"/>
         </w:rPr>
         <w:t>Puurimine</w:t>
       </w:r>
-      <w:bookmarkEnd w:id="10"/>
+      <w:bookmarkEnd w:id="11"/>
     </w:p>
     <w:p>
       <w:pPr>
@@ -4503,14 +4468,14 @@
         </w:rPr>
         <w:t xml:space="preserve"> </w:t>
       </w:r>
-      <w:bookmarkStart w:id="11" w:name="_Toc387691482"/>
+      <w:bookmarkStart w:id="12" w:name="_Toc387691482"/>
       <w:r>
         <w:rPr>
           <w:lang w:val="et-EE"/>
         </w:rPr>
         <w:t>Jootmine</w:t>
       </w:r>
-      <w:bookmarkEnd w:id="11"/>
+      <w:bookmarkEnd w:id="12"/>
     </w:p>
     <w:p>
       <w:pPr>
@@ -4595,14 +4560,14 @@
         </w:rPr>
         <w:t xml:space="preserve"> </w:t>
       </w:r>
-      <w:bookmarkStart w:id="12" w:name="_Toc387691483"/>
+      <w:bookmarkStart w:id="13" w:name="_Toc387691483"/>
       <w:r>
         <w:rPr>
           <w:lang w:val="et-EE"/>
         </w:rPr>
         <w:t>Ühendamine</w:t>
       </w:r>
-      <w:bookmarkEnd w:id="12"/>
+      <w:bookmarkEnd w:id="13"/>
     </w:p>
     <w:p>
       <w:pPr>
@@ -4741,14 +4706,14 @@
         </w:rPr>
         <w:t xml:space="preserve"> </w:t>
       </w:r>
-      <w:bookmarkStart w:id="13" w:name="_Toc387691484"/>
+      <w:bookmarkStart w:id="14" w:name="_Toc387691484"/>
       <w:r>
         <w:rPr>
           <w:lang w:val="et-EE"/>
         </w:rPr>
         <w:t>Testimine</w:t>
       </w:r>
-      <w:bookmarkEnd w:id="13"/>
+      <w:bookmarkEnd w:id="14"/>
     </w:p>
     <w:p>
       <w:pPr>
@@ -4783,7 +4748,7 @@
           <w:lang w:val="et-EE"/>
         </w:rPr>
       </w:pPr>
-      <w:bookmarkStart w:id="14" w:name="_Toc387691485"/>
+      <w:bookmarkStart w:id="15" w:name="_Toc387691485"/>
       <w:r>
         <w:rPr>
           <w:lang w:val="et-EE"/>
@@ -4791,7 +4756,7 @@
         <w:lastRenderedPageBreak/>
         <w:t>KOKKUVÕTE</w:t>
       </w:r>
-      <w:bookmarkEnd w:id="14"/>
+      <w:bookmarkEnd w:id="15"/>
     </w:p>
     <w:p>
       <w:pPr>
@@ -5033,7 +4998,7 @@
           <w:lang w:val="et-EE"/>
         </w:rPr>
       </w:pPr>
-      <w:bookmarkStart w:id="15" w:name="_Toc387691486"/>
+      <w:bookmarkStart w:id="16" w:name="_Toc387691486"/>
       <w:r>
         <w:rPr>
           <w:lang w:val="et-EE"/>
@@ -5041,7 +5006,7 @@
         <w:lastRenderedPageBreak/>
         <w:t>KASUTATUD KIRJANDUS</w:t>
       </w:r>
-      <w:bookmarkEnd w:id="15"/>
+      <w:bookmarkEnd w:id="16"/>
     </w:p>
     <w:p>
       <w:pPr>
@@ -5437,23 +5402,15 @@
           <w:lang w:val="et-EE"/>
         </w:rPr>
       </w:pPr>
-      <w:bookmarkStart w:id="16" w:name="_Toc387691487"/>
+      <w:bookmarkStart w:id="17" w:name="_Toc387691487"/>
       <w:r>
         <w:rPr>
           <w:lang w:val="et-EE"/>
         </w:rPr>
         <w:lastRenderedPageBreak/>
-        <w:t>LIS</w:t>
-      </w:r>
-      <w:bookmarkStart w:id="17" w:name="_GoBack"/>
+        <w:t>LISAD</w:t>
+      </w:r>
       <w:bookmarkEnd w:id="17"/>
-      <w:r>
-        <w:rPr>
-          <w:lang w:val="et-EE"/>
-        </w:rPr>
-        <w:t>AD</w:t>
-      </w:r>
-      <w:bookmarkEnd w:id="16"/>
     </w:p>
     <w:p>
       <w:pPr>
@@ -5844,45 +5801,9 @@
           <w:rStyle w:val="Heading2Char"/>
         </w:rPr>
         <w:lastRenderedPageBreak/>
-        <w:t xml:space="preserve">Lisa 5. OÜ </w:t>
-      </w:r>
-      <w:proofErr w:type="spellStart"/>
-      <w:r>
-        <w:rPr>
-          <w:rStyle w:val="Heading2Char"/>
-        </w:rPr>
-        <w:t>Dormikor</w:t>
-      </w:r>
-      <w:proofErr w:type="spellEnd"/>
-      <w:r>
-        <w:rPr>
-          <w:rStyle w:val="Heading2Char"/>
-        </w:rPr>
-        <w:t xml:space="preserve"> </w:t>
-      </w:r>
-      <w:proofErr w:type="spellStart"/>
-      <w:r>
-        <w:rPr>
-          <w:rStyle w:val="Heading2Char"/>
-        </w:rPr>
-        <w:t>tellimuse</w:t>
-      </w:r>
-      <w:proofErr w:type="spellEnd"/>
-      <w:r>
-        <w:rPr>
-          <w:rStyle w:val="Heading2Char"/>
-        </w:rPr>
-        <w:t xml:space="preserve"> </w:t>
-      </w:r>
-      <w:proofErr w:type="spellStart"/>
-      <w:r>
-        <w:rPr>
-          <w:rStyle w:val="Heading2Char"/>
-        </w:rPr>
-        <w:t>arve</w:t>
+        <w:t>Lisa 5. OÜ Dormikor tellimuse arve</w:t>
       </w:r>
       <w:bookmarkEnd w:id="22"/>
-      <w:proofErr w:type="spellEnd"/>
       <w:r>
         <w:rPr>
           <w:noProof/>
@@ -5937,6 +5858,7 @@
         </w:drawing>
       </w:r>
     </w:p>
+    <w:bookmarkEnd w:id="0"/>
     <w:p>
       <w:pPr>
         <w:spacing w:line="360" w:lineRule="auto"/>
@@ -6019,7 +5941,7 @@
           <w:rPr>
             <w:noProof/>
           </w:rPr>
-          <w:t>12</w:t>
+          <w:t>7</w:t>
         </w:r>
         <w:r>
           <w:rPr>
@@ -9228,7 +9150,7 @@
 </file>
 
 <file path=customXml/itemProps1.xml><?xml version="1.0" encoding="utf-8"?>
-<ds:datastoreItem xmlns:ds="http://schemas.openxmlformats.org/officeDocument/2006/customXml" ds:itemID="{B028CAAF-571C-4DC5-A70F-663F65228929}">
+<ds:datastoreItem xmlns:ds="http://schemas.openxmlformats.org/officeDocument/2006/customXml" ds:itemID="{03461A58-675C-4B43-8EBF-CAC5B599A6EA}">
   <ds:schemaRefs>
     <ds:schemaRef ds:uri="http://schemas.openxmlformats.org/officeDocument/2006/bibliography"/>
   </ds:schemaRefs>

</xml_diff>